<commit_message>
Mudanças nas fontes do site, criação do quiz.
</commit_message>
<xml_diff>
--- a/Documentação/Modelo - Documento Básico - SPTECH v1.docx
+++ b/Documentação/Modelo - Documento Básico - SPTECH v1.docx
@@ -13,210 +13,690 @@
         <w:t xml:space="preserve"> – </w:t>
       </w:r>
       <w:r>
-        <w:t>Projeto Individual</w:t>
+        <w:t xml:space="preserve">Explorando o Mundo dos </w:t>
+      </w:r>
+      <w:r>
+        <w:t>Esportes Equestres</w:t>
       </w:r>
     </w:p>
     <w:p/>
-    <w:tbl>
-      <w:tblPr>
-        <w:tblStyle w:val="TabeladeGrade1Clara-nfase1"/>
-        <w:tblW w:w="0" w:type="auto"/>
-        <w:tblLook w:val="04A0" w:firstRow="1" w:lastRow="0" w:firstColumn="1" w:lastColumn="0" w:noHBand="0" w:noVBand="1"/>
-      </w:tblPr>
-      <w:tblGrid>
-        <w:gridCol w:w="4155"/>
-        <w:gridCol w:w="4156"/>
-      </w:tblGrid>
-      <w:tr>
-        <w:trPr>
-          <w:cnfStyle w:val="100000000000" w:firstRow="1" w:lastRow="0" w:firstColumn="0" w:lastColumn="0" w:oddVBand="0" w:evenVBand="0" w:oddHBand="0" w:evenHBand="0" w:firstRowFirstColumn="0" w:firstRowLastColumn="0" w:lastRowFirstColumn="0" w:lastRowLastColumn="0"/>
-          <w:trHeight w:val="307"/>
-        </w:trPr>
-        <w:tc>
-          <w:tcPr>
-            <w:cnfStyle w:val="001000000000" w:firstRow="0" w:lastRow="0" w:firstColumn="1" w:lastColumn="0" w:oddVBand="0" w:evenVBand="0" w:oddHBand="0" w:evenHBand="0" w:firstRowFirstColumn="0" w:firstRowLastColumn="0" w:lastRowFirstColumn="0" w:lastRowLastColumn="0"/>
-            <w:tcW w:w="4155" w:type="dxa"/>
-            <w:shd w:val="clear" w:color="auto" w:fill="8EAADB" w:themeFill="accent1" w:themeFillTint="99"/>
-          </w:tcPr>
-          <w:p>
-            <w:r>
-              <w:t>Nome:</w:t>
-            </w:r>
-          </w:p>
-        </w:tc>
-        <w:tc>
-          <w:tcPr>
-            <w:tcW w:w="4156" w:type="dxa"/>
-            <w:shd w:val="clear" w:color="auto" w:fill="8EAADB" w:themeFill="accent1" w:themeFillTint="99"/>
-          </w:tcPr>
-          <w:p>
-            <w:pPr>
-              <w:cnfStyle w:val="100000000000" w:firstRow="1" w:lastRow="0" w:firstColumn="0" w:lastColumn="0" w:oddVBand="0" w:evenVBand="0" w:oddHBand="0" w:evenHBand="0" w:firstRowFirstColumn="0" w:firstRowLastColumn="0" w:lastRowFirstColumn="0" w:lastRowLastColumn="0"/>
-            </w:pPr>
-            <w:r>
-              <w:t>RA:</w:t>
-            </w:r>
-          </w:p>
-        </w:tc>
-      </w:tr>
-      <w:tr>
-        <w:trPr>
-          <w:trHeight w:val="260"/>
-        </w:trPr>
-        <w:tc>
-          <w:tcPr>
-            <w:cnfStyle w:val="001000000000" w:firstRow="0" w:lastRow="0" w:firstColumn="1" w:lastColumn="0" w:oddVBand="0" w:evenVBand="0" w:oddHBand="0" w:evenHBand="0" w:firstRowFirstColumn="0" w:firstRowLastColumn="0" w:lastRowFirstColumn="0" w:lastRowLastColumn="0"/>
-            <w:tcW w:w="4155" w:type="dxa"/>
-          </w:tcPr>
-          <w:p>
-            <w:r>
-              <w:t>Henrique Crispino</w:t>
-            </w:r>
-          </w:p>
-        </w:tc>
-        <w:tc>
-          <w:tcPr>
-            <w:tcW w:w="4156" w:type="dxa"/>
-          </w:tcPr>
-          <w:p>
-            <w:pPr>
-              <w:cnfStyle w:val="000000000000" w:firstRow="0" w:lastRow="0" w:firstColumn="0" w:lastColumn="0" w:oddVBand="0" w:evenVBand="0" w:oddHBand="0" w:evenHBand="0" w:firstRowFirstColumn="0" w:firstRowLastColumn="0" w:lastRowFirstColumn="0" w:lastRowLastColumn="0"/>
-            </w:pPr>
-            <w:r>
-              <w:t>01232087</w:t>
-            </w:r>
-          </w:p>
-        </w:tc>
-      </w:tr>
-    </w:tbl>
+    <w:p>
+      <w:pPr>
+        <w:pStyle w:val="Ttulo1"/>
+      </w:pPr>
+      <w:r>
+        <w:t>Contexto do Negócio</w:t>
+      </w:r>
+    </w:p>
     <w:p/>
     <w:p>
       <w:pPr>
+        <w:rPr>
+          <w:sz w:val="24"/>
+          <w:szCs w:val="24"/>
+        </w:rPr>
+      </w:pPr>
+      <w:r>
+        <w:rPr>
+          <w:sz w:val="24"/>
+          <w:szCs w:val="24"/>
+        </w:rPr>
+        <w:t>A interseção entre tecnologia, educação e conscientização ambiental tem o poder de criar soluções inovadoras para os desafios globais que enfrentamos atualmente. Este projeto nasce dessa convicção, buscando contribuir de maneira significativa para o Objetivo de Vida Terrestre estabelecido pela Organização das Nações Unidas (ONU). O Objetivo de Vida Terrestre, parte dos Objetivos de Desenvolvimento Sustentável da ONU, visa a preservação da biodiversidade, a promoção da utilização sustentável dos ecossistemas terrestres e a conscientização sobre a importância da vida terrestre.</w:t>
+      </w:r>
+    </w:p>
+    <w:p>
+      <w:pPr>
+        <w:rPr>
+          <w:sz w:val="24"/>
+          <w:szCs w:val="24"/>
+        </w:rPr>
+      </w:pPr>
+    </w:p>
+    <w:p>
+      <w:pPr>
+        <w:rPr>
+          <w:sz w:val="24"/>
+          <w:szCs w:val="24"/>
+        </w:rPr>
+      </w:pPr>
+      <w:r>
+        <w:rPr>
+          <w:sz w:val="24"/>
+          <w:szCs w:val="24"/>
+        </w:rPr>
+        <w:t>Neste contexto, apresent</w:t>
+      </w:r>
+      <w:r>
+        <w:rPr>
+          <w:sz w:val="24"/>
+          <w:szCs w:val="24"/>
+        </w:rPr>
+        <w:t>o</w:t>
+      </w:r>
+      <w:r>
+        <w:rPr>
+          <w:sz w:val="24"/>
+          <w:szCs w:val="24"/>
+        </w:rPr>
+        <w:t xml:space="preserve"> um projeto inovador que combina educação, entretenimento e tecnologia. O projeto "Explorando o Mundo dos Esportes Equestres" visa promover a conscientização sobre a vida terrestre e, ao mesmo tempo, celebrar a rica cultura equestre. Por meio de um site interativo e envolvente, oferecemos aos visitantes a oportunidade de explorar a história, as raças de cavalos, as modalidades e, ao mesmo tempo, testar suas habilidades em um desafiante jogo da memória temático.</w:t>
+      </w:r>
+    </w:p>
+    <w:p>
+      <w:pPr>
+        <w:rPr>
+          <w:sz w:val="24"/>
+          <w:szCs w:val="24"/>
+        </w:rPr>
+      </w:pPr>
+    </w:p>
+    <w:p>
+      <w:pPr>
+        <w:rPr>
+          <w:sz w:val="24"/>
+          <w:szCs w:val="24"/>
+        </w:rPr>
+      </w:pPr>
+      <w:r>
+        <w:rPr>
+          <w:sz w:val="24"/>
+          <w:szCs w:val="24"/>
+        </w:rPr>
+        <w:t xml:space="preserve">Além disso, </w:t>
+      </w:r>
+      <w:r>
+        <w:rPr>
+          <w:sz w:val="24"/>
+          <w:szCs w:val="24"/>
+        </w:rPr>
+        <w:t>meu</w:t>
+      </w:r>
+      <w:r>
+        <w:rPr>
+          <w:sz w:val="24"/>
+          <w:szCs w:val="24"/>
+        </w:rPr>
+        <w:t xml:space="preserve"> projeto abraça a conectividade e a participação ativa da comunidade, permitindo aos usuários registrarem-se, competirem no jogo da memória e alcançarem posições de destaque em um sistema de ranqueamento. Por meio do uso de tecnologia de ponta, como Node.js e MySQL Workbench, nosso site oferece uma experiência única e informativa para entusiastas de esportes equestres e o público em geral.</w:t>
+      </w:r>
+    </w:p>
+    <w:p>
+      <w:pPr>
+        <w:rPr>
+          <w:sz w:val="24"/>
+          <w:szCs w:val="24"/>
+        </w:rPr>
+      </w:pPr>
+    </w:p>
+    <w:p>
+      <w:pPr>
+        <w:rPr>
+          <w:sz w:val="24"/>
+          <w:szCs w:val="24"/>
+        </w:rPr>
+      </w:pPr>
+      <w:r>
+        <w:rPr>
+          <w:sz w:val="24"/>
+          <w:szCs w:val="24"/>
+        </w:rPr>
+        <w:t xml:space="preserve">Este documento detalhará a estrutura, os objetivos, a metodologia e os resultados esperados deste projeto, destacando seu alinhamento com o Objetivo de Vida Terrestre da ONU e seu potencial para contribuir significativamente para a conscientização e preservação da vida terrestre. Estamos comprometidos em </w:t>
+      </w:r>
+      <w:r>
+        <w:rPr>
+          <w:sz w:val="24"/>
+          <w:szCs w:val="24"/>
+        </w:rPr>
+        <w:t>fornece</w:t>
+      </w:r>
+      <w:r>
+        <w:rPr>
+          <w:sz w:val="24"/>
+          <w:szCs w:val="24"/>
+        </w:rPr>
+        <w:t>r</w:t>
+      </w:r>
+      <w:r>
+        <w:rPr>
+          <w:sz w:val="24"/>
+          <w:szCs w:val="24"/>
+        </w:rPr>
+        <w:t xml:space="preserve"> uma plataforma que educa, entretém e inspira a ação em prol de um planeta mais sustentável e consciente de sua vida terrestre.</w:t>
+      </w:r>
+    </w:p>
+    <w:p/>
+    <w:p>
+      <w:pPr>
         <w:pStyle w:val="Ttulo1"/>
       </w:pPr>
       <w:r>
-        <w:t>Contexto do Negócio</w:t>
+        <w:t>Objetivo</w:t>
+      </w:r>
+    </w:p>
+    <w:p>
+      <w:pPr>
+        <w:pStyle w:val="Ttulo1"/>
+        <w:rPr>
+          <w:rFonts w:eastAsiaTheme="minorHAnsi" w:cstheme="minorBidi"/>
+          <w:b w:val="0"/>
+          <w:bCs w:val="0"/>
+          <w:color w:val="595959" w:themeColor="text1" w:themeTint="A6"/>
+          <w:sz w:val="24"/>
+          <w:szCs w:val="24"/>
+        </w:rPr>
+      </w:pPr>
+      <w:r>
+        <w:rPr>
+          <w:rFonts w:eastAsiaTheme="minorHAnsi" w:cstheme="minorBidi"/>
+          <w:b w:val="0"/>
+          <w:bCs w:val="0"/>
+          <w:color w:val="595959" w:themeColor="text1" w:themeTint="A6"/>
+          <w:sz w:val="24"/>
+          <w:szCs w:val="24"/>
+        </w:rPr>
+        <w:t>O objetivo principal do projeto "Explorando o Mundo dos Esportes Equestres" é promover a conscientização, educação e preservação da vida terrestre, alinhando-se com o Objetivo de Vida Terrestre estabelecido pela Organização das Nações Unidas (ONU). Especificamente, o projeto busca destacar como os esportes equestres desempenham um papel crucial na preservação e promoção das diversas raças de cavalos, contribuindo para a diversidade da vida terrestre.</w:t>
       </w:r>
     </w:p>
     <w:p/>
     <w:p>
-      <w:r>
-        <w:t>Atualmente</w:t>
-      </w:r>
-      <w:r>
-        <w:t>, o equilíbrio entre o avanço da tecnologia e a preservação da vida selvagem tornou-se um desafio de extrema importância. À medida que as sociedades evoluem e se tornam cada vez mais dependentes da tecnologia, é vital garantir que as atividades humanas não prejudiquem os ecossistemas naturais e os animais que neles habitam. Este desafio é o cerne d</w:t>
-      </w:r>
-      <w:r>
-        <w:t>o meu</w:t>
-      </w:r>
-      <w:r>
-        <w:t xml:space="preserve"> projeto de Tecnologia da Informação (TI) que se concentra em um site dedicado a</w:t>
-      </w:r>
-      <w:r>
-        <w:t xml:space="preserve"> arrecadação de fundos para </w:t>
-      </w:r>
-      <w:r>
-        <w:t>ajudar</w:t>
-      </w:r>
-      <w:r>
-        <w:t xml:space="preserve"> cavalos</w:t>
-      </w:r>
-      <w:r>
-        <w:t xml:space="preserve"> resgatados de maus tratos</w:t>
-      </w:r>
-      <w:r>
-        <w:t xml:space="preserve">, alinhado com o Objetivo de Desenvolvimento Sustentável (ODS) das Nações Unidas relacionado à Vida </w:t>
-      </w:r>
-      <w:r>
-        <w:t>Terrestre</w:t>
-      </w:r>
-      <w:r>
+      <w:pPr>
+        <w:pStyle w:val="Ttulo1"/>
+      </w:pPr>
+      <w:r>
+        <w:t>Justificativa</w:t>
+      </w:r>
+    </w:p>
+    <w:p>
+      <w:pPr>
+        <w:rPr>
+          <w:sz w:val="24"/>
+          <w:szCs w:val="24"/>
+        </w:rPr>
+      </w:pPr>
+    </w:p>
+    <w:p>
+      <w:pPr>
+        <w:rPr>
+          <w:sz w:val="24"/>
+          <w:szCs w:val="24"/>
+        </w:rPr>
+      </w:pPr>
+      <w:r>
+        <w:rPr>
+          <w:sz w:val="24"/>
+          <w:szCs w:val="24"/>
+        </w:rPr>
+        <w:t xml:space="preserve">A justificação para a criação do projeto "Explorando o Mundo dos Esportes Equestres" é profundamente pessoal e enraizada em uma história de transformação e impacto significativo na vida. A experiência vivida pelo criador deste projeto, que se tornou uma paixão vitalícia por esportes </w:t>
+      </w:r>
+      <w:r>
+        <w:rPr>
+          <w:sz w:val="24"/>
+          <w:szCs w:val="24"/>
+        </w:rPr>
+        <w:lastRenderedPageBreak/>
+        <w:t>equestres, oferece uma narrativa inspiradora de como a conexão com a vida terrestre pode levar a uma profunda mudança pessoal e social.</w:t>
+      </w:r>
+    </w:p>
+    <w:p>
+      <w:pPr>
+        <w:rPr>
+          <w:sz w:val="24"/>
+          <w:szCs w:val="24"/>
+        </w:rPr>
+      </w:pPr>
+    </w:p>
+    <w:p>
+      <w:pPr>
+        <w:rPr>
+          <w:sz w:val="24"/>
+          <w:szCs w:val="24"/>
+        </w:rPr>
+      </w:pPr>
+      <w:r>
+        <w:rPr>
+          <w:sz w:val="24"/>
+          <w:szCs w:val="24"/>
+        </w:rPr>
+        <w:t>Quando criança, o criador do projeto enfrentou desafios na construção de relacionamentos interpessoais. Ele era uma criança introspectiva, comunicava-se pouco e frequentemente parecia envolto em uma nuvem de introspecção. No entanto, uma visita a uma cidade no interior, onde sua família tinha raízes, proporcionou um encontro transformador com o mundo dos cavalos. O convite de um velho amigo do tio-avô para andar a cavalo foi o ponto de partida para uma jornada que alteraria profundamente a trajetória de vida do criador.</w:t>
+      </w:r>
+    </w:p>
+    <w:p>
+      <w:pPr>
+        <w:rPr>
+          <w:sz w:val="24"/>
+          <w:szCs w:val="24"/>
+        </w:rPr>
+      </w:pPr>
+    </w:p>
+    <w:p>
+      <w:pPr>
+        <w:rPr>
+          <w:sz w:val="24"/>
+          <w:szCs w:val="24"/>
+        </w:rPr>
+      </w:pPr>
+      <w:r>
+        <w:rPr>
+          <w:sz w:val="24"/>
+          <w:szCs w:val="24"/>
+        </w:rPr>
+        <w:t>A experiência de estar em um haras, interagir com cavalos e, mais especificamente, criar um laço especial com um cavalo em particular, foi um momento decisivo. Esse relacionamento especial com o cavalo não apenas despertou uma paixão por esportes equestres, mas também teve um impacto positivo em sua capacidade de criar conexões humanas. Cuidar dos cavalos do haras e até mesmo competir em provas de tambores trouxe não apenas alegria e satisfação pessoal, mas também a oportunidade de interagir com uma comunidade que compartilhava a mesma paixão.</w:t>
+      </w:r>
+    </w:p>
+    <w:p>
+      <w:pPr>
+        <w:rPr>
+          <w:sz w:val="24"/>
+          <w:szCs w:val="24"/>
+        </w:rPr>
+      </w:pPr>
+    </w:p>
+    <w:p>
+      <w:r>
+        <w:rPr>
+          <w:sz w:val="24"/>
+          <w:szCs w:val="24"/>
+        </w:rPr>
+        <w:t>Essa narrativa pessoal ilustra de maneira vívida como o contato com a vida terrestre, neste caso, os cavalos, pode moldar a vida de uma pessoa, proporcionando uma transformação profunda. É uma história que reflete o poder da biodiversidade e da interação com a vida terrestre não apenas na promoção da conscientização e respeito pelo meio ambiente, mas também na capacidade de criar laços humanos significativos. O projeto busca, assim, compartilhar essa história inspiradora, incentivando outros a explorar e se conectar com a vida terrestre, reconhecendo que essa conexão pode ser uma via para a autodescoberta e para o alcance dos objetivos de preservação da vida terrestre estabelecidos pela ONU.</w:t>
+      </w:r>
+    </w:p>
+    <w:p>
+      <w:pPr>
+        <w:pStyle w:val="Ttulo1"/>
+      </w:pPr>
+      <w:r>
+        <w:t>Escopo</w:t>
+      </w:r>
+    </w:p>
+    <w:p/>
+    <w:p>
+      <w:pPr>
+        <w:pStyle w:val="Ttulo1"/>
+        <w:rPr>
+          <w:rFonts w:eastAsiaTheme="minorHAnsi" w:cstheme="minorBidi"/>
+          <w:b w:val="0"/>
+          <w:bCs w:val="0"/>
+          <w:color w:val="595959" w:themeColor="text1" w:themeTint="A6"/>
+          <w:sz w:val="24"/>
+          <w:szCs w:val="24"/>
+        </w:rPr>
+      </w:pPr>
+      <w:r>
+        <w:rPr>
+          <w:rFonts w:eastAsiaTheme="minorHAnsi" w:cstheme="minorBidi"/>
+          <w:b w:val="0"/>
+          <w:bCs w:val="0"/>
+          <w:color w:val="595959" w:themeColor="text1" w:themeTint="A6"/>
+          <w:sz w:val="24"/>
+          <w:szCs w:val="24"/>
+        </w:rPr>
+        <w:t>O projeto envolverá o desenvolvimento de um site</w:t>
+      </w:r>
+      <w:r>
+        <w:rPr>
+          <w:rFonts w:eastAsiaTheme="minorHAnsi" w:cstheme="minorBidi"/>
+          <w:b w:val="0"/>
+          <w:bCs w:val="0"/>
+          <w:color w:val="595959" w:themeColor="text1" w:themeTint="A6"/>
+          <w:sz w:val="24"/>
+          <w:szCs w:val="24"/>
+        </w:rPr>
+        <w:t xml:space="preserve"> </w:t>
+      </w:r>
+      <w:r>
+        <w:rPr>
+          <w:rFonts w:eastAsiaTheme="minorHAnsi" w:cstheme="minorBidi"/>
+          <w:b w:val="0"/>
+          <w:bCs w:val="0"/>
+          <w:color w:val="595959" w:themeColor="text1" w:themeTint="A6"/>
+          <w:sz w:val="24"/>
+          <w:szCs w:val="24"/>
+        </w:rPr>
+        <w:t>com os seguintes componentes:</w:t>
+      </w:r>
+    </w:p>
+    <w:p>
+      <w:pPr>
+        <w:pStyle w:val="Ttulo1"/>
+        <w:rPr>
+          <w:rFonts w:eastAsiaTheme="minorHAnsi" w:cstheme="minorBidi"/>
+          <w:b w:val="0"/>
+          <w:bCs w:val="0"/>
+          <w:color w:val="595959" w:themeColor="text1" w:themeTint="A6"/>
+          <w:sz w:val="24"/>
+          <w:szCs w:val="24"/>
+        </w:rPr>
+      </w:pPr>
+      <w:r>
+        <w:rPr>
+          <w:rFonts w:eastAsiaTheme="minorHAnsi" w:cstheme="minorBidi"/>
+          <w:b w:val="0"/>
+          <w:bCs w:val="0"/>
+          <w:color w:val="595959" w:themeColor="text1" w:themeTint="A6"/>
+          <w:sz w:val="24"/>
+          <w:szCs w:val="24"/>
+        </w:rPr>
+        <w:t>Página</w:t>
+      </w:r>
+      <w:r>
+        <w:rPr>
+          <w:rFonts w:eastAsiaTheme="minorHAnsi" w:cstheme="minorBidi"/>
+          <w:b w:val="0"/>
+          <w:bCs w:val="0"/>
+          <w:color w:val="595959" w:themeColor="text1" w:themeTint="A6"/>
+          <w:sz w:val="24"/>
+          <w:szCs w:val="24"/>
+        </w:rPr>
+        <w:t xml:space="preserve"> inicial contento informações sobre esportes equestres (como história, quatro modalidades e quatro raças de cavalos) e seção sobre mim</w:t>
+      </w:r>
+      <w:r>
+        <w:rPr>
+          <w:rFonts w:eastAsiaTheme="minorHAnsi" w:cstheme="minorBidi"/>
+          <w:b w:val="0"/>
+          <w:bCs w:val="0"/>
+          <w:color w:val="595959" w:themeColor="text1" w:themeTint="A6"/>
+          <w:sz w:val="24"/>
+          <w:szCs w:val="24"/>
+        </w:rPr>
         <w:t>.</w:t>
       </w:r>
-      <w:r>
-        <w:t xml:space="preserve">  </w:t>
-      </w:r>
-      <w:r>
-        <w:t>No âmbito deste projeto, estamos desenvolvendo um site informativo e interativo sobre cavalos atrelados. Este site tem o propósito de promover a equitação de cavalos e a interação com esses majestosos animais, ao mesmo tempo em que apoia e incentiva a proteção da vida selvagem, conforme definido no Objetivo da ONU de Vida Silvestre.</w:t>
-      </w:r>
-    </w:p>
-    <w:p/>
-    <w:p>
-      <w:r>
-        <w:t>Objetivos do Projeto:</w:t>
-      </w:r>
-    </w:p>
-    <w:p/>
-    <w:p>
-      <w:r>
-        <w:t>Promover a Conexão com a Natureza: Nosso site fornecerá informações sobre cavalos, seus cuidados e treinamento, incentivando um relacionamento mais próximo entre os humanos e esses animais magníficos. Além disso, destacaremos a importância de respeitar e preservar os habitats naturais dos cavalos e outros animais selvagens.</w:t>
-      </w:r>
-    </w:p>
-    <w:p/>
+    </w:p>
     <w:p>
       <w:pPr>
         <w:pStyle w:val="Ttulo1"/>
-      </w:pPr>
-      <w:r>
-        <w:t>Objetivo</w:t>
-      </w:r>
-    </w:p>
-    <w:p/>
-    <w:p>
-      <w:r>
-        <w:t xml:space="preserve">Conscientizar </w:t>
-      </w:r>
-      <w:r>
-        <w:t>o p</w:t>
-      </w:r>
-      <w:r>
-        <w:t>ú</w:t>
-      </w:r>
-      <w:r>
-        <w:t>blico</w:t>
-      </w:r>
-      <w:r>
-        <w:t xml:space="preserve"> sobre </w:t>
-      </w:r>
-      <w:r>
-        <w:t>os maus tratos que os cavalos enfrentam até hoje.</w:t>
-      </w:r>
-      <w:r>
+        <w:rPr>
+          <w:rFonts w:eastAsiaTheme="minorHAnsi" w:cstheme="minorBidi"/>
+          <w:b w:val="0"/>
+          <w:bCs w:val="0"/>
+          <w:color w:val="595959" w:themeColor="text1" w:themeTint="A6"/>
+          <w:sz w:val="24"/>
+          <w:szCs w:val="24"/>
+        </w:rPr>
+      </w:pPr>
+      <w:r>
+        <w:rPr>
+          <w:rFonts w:eastAsiaTheme="minorHAnsi" w:cstheme="minorBidi"/>
+          <w:b w:val="0"/>
+          <w:bCs w:val="0"/>
+          <w:color w:val="595959" w:themeColor="text1" w:themeTint="A6"/>
+          <w:sz w:val="24"/>
+          <w:szCs w:val="24"/>
+        </w:rPr>
+        <w:t>Um jogo da memória temático</w:t>
+      </w:r>
+      <w:r>
+        <w:rPr>
+          <w:rFonts w:eastAsiaTheme="minorHAnsi" w:cstheme="minorBidi"/>
+          <w:b w:val="0"/>
+          <w:bCs w:val="0"/>
+          <w:color w:val="595959" w:themeColor="text1" w:themeTint="A6"/>
+          <w:sz w:val="24"/>
+          <w:szCs w:val="24"/>
+        </w:rPr>
+        <w:t xml:space="preserve"> cronometrado por partida</w:t>
+      </w:r>
+      <w:r>
+        <w:rPr>
+          <w:rFonts w:eastAsiaTheme="minorHAnsi" w:cstheme="minorBidi"/>
+          <w:b w:val="0"/>
+          <w:bCs w:val="0"/>
+          <w:color w:val="595959" w:themeColor="text1" w:themeTint="A6"/>
+          <w:sz w:val="24"/>
+          <w:szCs w:val="24"/>
+        </w:rPr>
+        <w:t>.</w:t>
+      </w:r>
+    </w:p>
+    <w:p>
+      <w:pPr>
+        <w:pStyle w:val="Ttulo1"/>
+        <w:rPr>
+          <w:rFonts w:eastAsiaTheme="minorHAnsi" w:cstheme="minorBidi"/>
+          <w:b w:val="0"/>
+          <w:bCs w:val="0"/>
+          <w:color w:val="595959" w:themeColor="text1" w:themeTint="A6"/>
+          <w:sz w:val="24"/>
+          <w:szCs w:val="24"/>
+        </w:rPr>
+      </w:pPr>
+      <w:r>
+        <w:rPr>
+          <w:rFonts w:eastAsiaTheme="minorHAnsi" w:cstheme="minorBidi"/>
+          <w:b w:val="0"/>
+          <w:bCs w:val="0"/>
+          <w:color w:val="595959" w:themeColor="text1" w:themeTint="A6"/>
+          <w:sz w:val="24"/>
+          <w:szCs w:val="24"/>
+        </w:rPr>
+        <w:t>Funcionalidade de registro e login para usuários,</w:t>
+      </w:r>
+      <w:r>
+        <w:rPr>
+          <w:rFonts w:eastAsiaTheme="minorHAnsi" w:cstheme="minorBidi"/>
+          <w:b w:val="0"/>
+          <w:bCs w:val="0"/>
+          <w:color w:val="595959" w:themeColor="text1" w:themeTint="A6"/>
+          <w:sz w:val="24"/>
+          <w:szCs w:val="24"/>
+        </w:rPr>
+        <w:t xml:space="preserve"> permitindo</w:t>
+      </w:r>
+      <w:r>
+        <w:rPr>
+          <w:rFonts w:eastAsiaTheme="minorHAnsi" w:cstheme="minorBidi"/>
+          <w:b w:val="0"/>
+          <w:bCs w:val="0"/>
+          <w:color w:val="595959" w:themeColor="text1" w:themeTint="A6"/>
+          <w:sz w:val="24"/>
+          <w:szCs w:val="24"/>
+        </w:rPr>
         <w:t xml:space="preserve"> </w:t>
       </w:r>
-    </w:p>
-    <w:p/>
+      <w:r>
+        <w:rPr>
+          <w:rFonts w:eastAsiaTheme="minorHAnsi" w:cstheme="minorBidi"/>
+          <w:b w:val="0"/>
+          <w:bCs w:val="0"/>
+          <w:color w:val="595959" w:themeColor="text1" w:themeTint="A6"/>
+          <w:sz w:val="24"/>
+          <w:szCs w:val="24"/>
+        </w:rPr>
+        <w:t xml:space="preserve">participar do </w:t>
+      </w:r>
+      <w:r>
+        <w:rPr>
+          <w:rFonts w:eastAsiaTheme="minorHAnsi" w:cstheme="minorBidi"/>
+          <w:b w:val="0"/>
+          <w:bCs w:val="0"/>
+          <w:color w:val="595959" w:themeColor="text1" w:themeTint="A6"/>
+          <w:sz w:val="24"/>
+          <w:szCs w:val="24"/>
+        </w:rPr>
+        <w:t>ranqueamento</w:t>
+      </w:r>
+      <w:r>
+        <w:rPr>
+          <w:rFonts w:eastAsiaTheme="minorHAnsi" w:cstheme="minorBidi"/>
+          <w:b w:val="0"/>
+          <w:bCs w:val="0"/>
+          <w:color w:val="595959" w:themeColor="text1" w:themeTint="A6"/>
+          <w:sz w:val="24"/>
+          <w:szCs w:val="24"/>
+        </w:rPr>
+        <w:t xml:space="preserve"> de pontuação do jogo da memória</w:t>
+      </w:r>
+      <w:r>
+        <w:rPr>
+          <w:rFonts w:eastAsiaTheme="minorHAnsi" w:cstheme="minorBidi"/>
+          <w:b w:val="0"/>
+          <w:bCs w:val="0"/>
+          <w:color w:val="595959" w:themeColor="text1" w:themeTint="A6"/>
+          <w:sz w:val="24"/>
+          <w:szCs w:val="24"/>
+        </w:rPr>
+        <w:t>.</w:t>
+      </w:r>
+    </w:p>
     <w:p>
       <w:pPr>
         <w:pStyle w:val="Ttulo1"/>
-      </w:pPr>
-      <w:r>
-        <w:t>Justificativa</w:t>
-      </w:r>
-    </w:p>
-    <w:p/>
-    <w:p>
-      <w:r>
-        <w:t>XXXXXXXXX</w:t>
-      </w:r>
-    </w:p>
-    <w:p/>
-    <w:p/>
+        <w:rPr>
+          <w:rFonts w:eastAsiaTheme="minorHAnsi" w:cstheme="minorBidi"/>
+          <w:b w:val="0"/>
+          <w:bCs w:val="0"/>
+          <w:color w:val="595959" w:themeColor="text1" w:themeTint="A6"/>
+          <w:sz w:val="24"/>
+          <w:szCs w:val="24"/>
+        </w:rPr>
+      </w:pPr>
+      <w:r>
+        <w:rPr>
+          <w:rFonts w:eastAsiaTheme="minorHAnsi" w:cstheme="minorBidi"/>
+          <w:b w:val="0"/>
+          <w:bCs w:val="0"/>
+          <w:color w:val="595959" w:themeColor="text1" w:themeTint="A6"/>
+          <w:sz w:val="24"/>
+          <w:szCs w:val="24"/>
+        </w:rPr>
+        <w:t xml:space="preserve">Banco de dados em MySQL Workbench para guardar dados de cadastro, login e </w:t>
+      </w:r>
+      <w:r>
+        <w:rPr>
+          <w:rFonts w:eastAsiaTheme="minorHAnsi" w:cstheme="minorBidi"/>
+          <w:b w:val="0"/>
+          <w:bCs w:val="0"/>
+          <w:color w:val="595959" w:themeColor="text1" w:themeTint="A6"/>
+          <w:sz w:val="24"/>
+          <w:szCs w:val="24"/>
+        </w:rPr>
+        <w:t>tempo</w:t>
+      </w:r>
+      <w:r>
+        <w:rPr>
+          <w:rFonts w:eastAsiaTheme="minorHAnsi" w:cstheme="minorBidi"/>
+          <w:b w:val="0"/>
+          <w:bCs w:val="0"/>
+          <w:color w:val="595959" w:themeColor="text1" w:themeTint="A6"/>
+          <w:sz w:val="24"/>
+          <w:szCs w:val="24"/>
+        </w:rPr>
+        <w:t xml:space="preserve"> dos usuários no jogo </w:t>
+      </w:r>
+      <w:proofErr w:type="spellStart"/>
+      <w:r>
+        <w:rPr>
+          <w:rFonts w:eastAsiaTheme="minorHAnsi" w:cstheme="minorBidi"/>
+          <w:b w:val="0"/>
+          <w:bCs w:val="0"/>
+          <w:color w:val="595959" w:themeColor="text1" w:themeTint="A6"/>
+          <w:sz w:val="24"/>
+          <w:szCs w:val="24"/>
+        </w:rPr>
+        <w:t>MemoHorse</w:t>
+      </w:r>
+      <w:proofErr w:type="spellEnd"/>
+      <w:r>
+        <w:rPr>
+          <w:rFonts w:eastAsiaTheme="minorHAnsi" w:cstheme="minorBidi"/>
+          <w:b w:val="0"/>
+          <w:bCs w:val="0"/>
+          <w:color w:val="595959" w:themeColor="text1" w:themeTint="A6"/>
+          <w:sz w:val="24"/>
+          <w:szCs w:val="24"/>
+        </w:rPr>
+        <w:t>.</w:t>
+      </w:r>
+    </w:p>
     <w:p>
       <w:pPr>
         <w:pStyle w:val="Ttulo1"/>
-      </w:pPr>
-      <w:r>
-        <w:t>Escopo</w:t>
-      </w:r>
-    </w:p>
-    <w:p/>
-    <w:p>
-      <w:r>
-        <w:t>XXXXXXXXX</w:t>
-      </w:r>
-    </w:p>
-    <w:p/>
+        <w:rPr>
+          <w:rFonts w:eastAsiaTheme="minorHAnsi" w:cstheme="minorBidi"/>
+          <w:b w:val="0"/>
+          <w:bCs w:val="0"/>
+          <w:color w:val="595959" w:themeColor="text1" w:themeTint="A6"/>
+          <w:sz w:val="24"/>
+          <w:szCs w:val="24"/>
+        </w:rPr>
+      </w:pPr>
+      <w:proofErr w:type="spellStart"/>
+      <w:r>
+        <w:rPr>
+          <w:rFonts w:eastAsiaTheme="minorHAnsi" w:cstheme="minorBidi"/>
+          <w:b w:val="0"/>
+          <w:bCs w:val="0"/>
+          <w:color w:val="595959" w:themeColor="text1" w:themeTint="A6"/>
+          <w:sz w:val="24"/>
+          <w:szCs w:val="24"/>
+        </w:rPr>
+        <w:t>Dashboarding</w:t>
+      </w:r>
+      <w:proofErr w:type="spellEnd"/>
+      <w:r>
+        <w:rPr>
+          <w:rFonts w:eastAsiaTheme="minorHAnsi" w:cstheme="minorBidi"/>
+          <w:b w:val="0"/>
+          <w:bCs w:val="0"/>
+          <w:color w:val="595959" w:themeColor="text1" w:themeTint="A6"/>
+          <w:sz w:val="24"/>
+          <w:szCs w:val="24"/>
+        </w:rPr>
+        <w:t xml:space="preserve"> com análise de métricas para o usuário conseguir realizar comparações do seu rendimento</w:t>
+      </w:r>
+      <w:r>
+        <w:rPr>
+          <w:rFonts w:eastAsiaTheme="minorHAnsi" w:cstheme="minorBidi"/>
+          <w:b w:val="0"/>
+          <w:bCs w:val="0"/>
+          <w:color w:val="595959" w:themeColor="text1" w:themeTint="A6"/>
+          <w:sz w:val="24"/>
+          <w:szCs w:val="24"/>
+        </w:rPr>
+        <w:t xml:space="preserve"> no jogo</w:t>
+      </w:r>
+      <w:r>
+        <w:rPr>
+          <w:rFonts w:eastAsiaTheme="minorHAnsi" w:cstheme="minorBidi"/>
+          <w:b w:val="0"/>
+          <w:bCs w:val="0"/>
+          <w:color w:val="595959" w:themeColor="text1" w:themeTint="A6"/>
+          <w:sz w:val="24"/>
+          <w:szCs w:val="24"/>
+        </w:rPr>
+        <w:t xml:space="preserve"> e </w:t>
+      </w:r>
+      <w:r>
+        <w:rPr>
+          <w:rFonts w:eastAsiaTheme="minorHAnsi" w:cstheme="minorBidi"/>
+          <w:b w:val="0"/>
+          <w:bCs w:val="0"/>
+          <w:color w:val="595959" w:themeColor="text1" w:themeTint="A6"/>
+          <w:sz w:val="24"/>
+          <w:szCs w:val="24"/>
+        </w:rPr>
+        <w:t xml:space="preserve">comparar seu tempo </w:t>
+      </w:r>
+      <w:r>
+        <w:rPr>
+          <w:rFonts w:eastAsiaTheme="minorHAnsi" w:cstheme="minorBidi"/>
+          <w:b w:val="0"/>
+          <w:bCs w:val="0"/>
+          <w:color w:val="595959" w:themeColor="text1" w:themeTint="A6"/>
+          <w:sz w:val="24"/>
+          <w:szCs w:val="24"/>
+        </w:rPr>
+        <w:t>com outros jogadores do ranking</w:t>
+      </w:r>
+      <w:r>
+        <w:rPr>
+          <w:rFonts w:eastAsiaTheme="minorHAnsi" w:cstheme="minorBidi"/>
+          <w:b w:val="0"/>
+          <w:bCs w:val="0"/>
+          <w:color w:val="595959" w:themeColor="text1" w:themeTint="A6"/>
+          <w:sz w:val="24"/>
+          <w:szCs w:val="24"/>
+        </w:rPr>
+        <w:t>.</w:t>
+      </w:r>
+    </w:p>
     <w:p>
       <w:pPr>
         <w:pStyle w:val="Ttulo1"/>
@@ -225,14 +705,163 @@
         <w:t>Premissas e Restrições</w:t>
       </w:r>
     </w:p>
-    <w:p/>
-    <w:p>
-      <w:r>
-        <w:t>XXXXXXXXX</w:t>
-      </w:r>
-    </w:p>
-    <w:p/>
-    <w:p/>
+    <w:p>
+      <w:pPr>
+        <w:rPr>
+          <w:b/>
+          <w:bCs/>
+          <w:sz w:val="24"/>
+          <w:szCs w:val="24"/>
+        </w:rPr>
+      </w:pPr>
+      <w:r>
+        <w:rPr>
+          <w:b/>
+          <w:bCs/>
+          <w:sz w:val="24"/>
+          <w:szCs w:val="24"/>
+        </w:rPr>
+        <w:t>Premissas</w:t>
+      </w:r>
+    </w:p>
+    <w:p>
+      <w:pPr>
+        <w:pStyle w:val="PargrafodaLista"/>
+        <w:numPr>
+          <w:ilvl w:val="0"/>
+          <w:numId w:val="13"/>
+        </w:numPr>
+        <w:rPr>
+          <w:sz w:val="24"/>
+          <w:szCs w:val="24"/>
+        </w:rPr>
+      </w:pPr>
+      <w:r>
+        <w:rPr>
+          <w:sz w:val="24"/>
+          <w:szCs w:val="24"/>
+        </w:rPr>
+        <w:t>O site deve conter responsividade</w:t>
+      </w:r>
+      <w:r>
+        <w:rPr>
+          <w:sz w:val="24"/>
+          <w:szCs w:val="24"/>
+        </w:rPr>
+        <w:t>;</w:t>
+      </w:r>
+    </w:p>
+    <w:p>
+      <w:pPr>
+        <w:ind w:left="360"/>
+        <w:rPr>
+          <w:sz w:val="24"/>
+          <w:szCs w:val="24"/>
+        </w:rPr>
+      </w:pPr>
+    </w:p>
+    <w:p>
+      <w:pPr>
+        <w:pStyle w:val="PargrafodaLista"/>
+        <w:rPr>
+          <w:sz w:val="24"/>
+          <w:szCs w:val="24"/>
+        </w:rPr>
+      </w:pPr>
+      <w:r>
+        <w:rPr>
+          <w:b/>
+          <w:bCs/>
+          <w:sz w:val="24"/>
+          <w:szCs w:val="24"/>
+        </w:rPr>
+        <w:t>Restrições</w:t>
+      </w:r>
+    </w:p>
+    <w:p>
+      <w:pPr>
+        <w:pStyle w:val="PargrafodaLista"/>
+        <w:numPr>
+          <w:ilvl w:val="0"/>
+          <w:numId w:val="14"/>
+        </w:numPr>
+        <w:rPr>
+          <w:sz w:val="24"/>
+          <w:szCs w:val="24"/>
+        </w:rPr>
+      </w:pPr>
+      <w:r>
+        <w:rPr>
+          <w:sz w:val="24"/>
+          <w:szCs w:val="24"/>
+        </w:rPr>
+        <w:lastRenderedPageBreak/>
+        <w:t>O site não pode incentivar esportes equestres que contenham crueldade animal envolvida</w:t>
+      </w:r>
+      <w:r>
+        <w:rPr>
+          <w:sz w:val="24"/>
+          <w:szCs w:val="24"/>
+        </w:rPr>
+        <w:t>;</w:t>
+      </w:r>
+    </w:p>
+    <w:p>
+      <w:pPr>
+        <w:pStyle w:val="PargrafodaLista"/>
+        <w:numPr>
+          <w:ilvl w:val="0"/>
+          <w:numId w:val="14"/>
+        </w:numPr>
+        <w:rPr>
+          <w:sz w:val="24"/>
+          <w:szCs w:val="24"/>
+        </w:rPr>
+      </w:pPr>
+      <w:r>
+        <w:rPr>
+          <w:sz w:val="24"/>
+          <w:szCs w:val="24"/>
+        </w:rPr>
+        <w:t xml:space="preserve">Deverá conter somente HTML5, CSS3, </w:t>
+      </w:r>
+      <w:proofErr w:type="spellStart"/>
+      <w:r>
+        <w:rPr>
+          <w:sz w:val="24"/>
+          <w:szCs w:val="24"/>
+        </w:rPr>
+        <w:t>JavaScript</w:t>
+      </w:r>
+      <w:proofErr w:type="spellEnd"/>
+      <w:r>
+        <w:rPr>
+          <w:sz w:val="24"/>
+          <w:szCs w:val="24"/>
+        </w:rPr>
+        <w:t xml:space="preserve"> e Node.js para desenvolvimento da aplicação web.</w:t>
+      </w:r>
+    </w:p>
+    <w:p>
+      <w:pPr>
+        <w:pStyle w:val="PargrafodaLista"/>
+        <w:numPr>
+          <w:ilvl w:val="0"/>
+          <w:numId w:val="14"/>
+        </w:numPr>
+        <w:rPr>
+          <w:sz w:val="24"/>
+          <w:szCs w:val="24"/>
+        </w:rPr>
+      </w:pPr>
+      <w:r>
+        <w:rPr>
+          <w:sz w:val="24"/>
+          <w:szCs w:val="24"/>
+        </w:rPr>
+        <w:t xml:space="preserve">O banco de dados utilizado será MySQL Workbench. </w:t>
+      </w:r>
+    </w:p>
     <w:sectPr>
       <w:headerReference w:type="even" r:id="rId11"/>
       <w:headerReference w:type="default" r:id="rId12"/>
@@ -681,6 +1310,119 @@
     </w:lvl>
   </w:abstractNum>
   <w:abstractNum w:abstractNumId="3" w15:restartNumberingAfterBreak="0">
+    <w:nsid w:val="39647EE5"/>
+    <w:multiLevelType w:val="hybridMultilevel"/>
+    <w:tmpl w:val="F8C2BD16"/>
+    <w:lvl w:ilvl="0" w:tplc="04160001">
+      <w:start w:val="1"/>
+      <w:numFmt w:val="bullet"/>
+      <w:lvlText w:val=""/>
+      <w:lvlJc w:val="left"/>
+      <w:pPr>
+        <w:ind w:left="720" w:hanging="360"/>
+      </w:pPr>
+      <w:rPr>
+        <w:rFonts w:ascii="Symbol" w:hAnsi="Symbol" w:hint="default"/>
+      </w:rPr>
+    </w:lvl>
+    <w:lvl w:ilvl="1" w:tplc="04160003" w:tentative="1">
+      <w:start w:val="1"/>
+      <w:numFmt w:val="bullet"/>
+      <w:lvlText w:val="o"/>
+      <w:lvlJc w:val="left"/>
+      <w:pPr>
+        <w:ind w:left="1440" w:hanging="360"/>
+      </w:pPr>
+      <w:rPr>
+        <w:rFonts w:ascii="Courier New" w:hAnsi="Courier New" w:cs="Courier New" w:hint="default"/>
+      </w:rPr>
+    </w:lvl>
+    <w:lvl w:ilvl="2" w:tplc="04160005" w:tentative="1">
+      <w:start w:val="1"/>
+      <w:numFmt w:val="bullet"/>
+      <w:lvlText w:val=""/>
+      <w:lvlJc w:val="left"/>
+      <w:pPr>
+        <w:ind w:left="2160" w:hanging="360"/>
+      </w:pPr>
+      <w:rPr>
+        <w:rFonts w:ascii="Wingdings" w:hAnsi="Wingdings" w:hint="default"/>
+      </w:rPr>
+    </w:lvl>
+    <w:lvl w:ilvl="3" w:tplc="04160001" w:tentative="1">
+      <w:start w:val="1"/>
+      <w:numFmt w:val="bullet"/>
+      <w:lvlText w:val=""/>
+      <w:lvlJc w:val="left"/>
+      <w:pPr>
+        <w:ind w:left="2880" w:hanging="360"/>
+      </w:pPr>
+      <w:rPr>
+        <w:rFonts w:ascii="Symbol" w:hAnsi="Symbol" w:hint="default"/>
+      </w:rPr>
+    </w:lvl>
+    <w:lvl w:ilvl="4" w:tplc="04160003" w:tentative="1">
+      <w:start w:val="1"/>
+      <w:numFmt w:val="bullet"/>
+      <w:lvlText w:val="o"/>
+      <w:lvlJc w:val="left"/>
+      <w:pPr>
+        <w:ind w:left="3600" w:hanging="360"/>
+      </w:pPr>
+      <w:rPr>
+        <w:rFonts w:ascii="Courier New" w:hAnsi="Courier New" w:cs="Courier New" w:hint="default"/>
+      </w:rPr>
+    </w:lvl>
+    <w:lvl w:ilvl="5" w:tplc="04160005" w:tentative="1">
+      <w:start w:val="1"/>
+      <w:numFmt w:val="bullet"/>
+      <w:lvlText w:val=""/>
+      <w:lvlJc w:val="left"/>
+      <w:pPr>
+        <w:ind w:left="4320" w:hanging="360"/>
+      </w:pPr>
+      <w:rPr>
+        <w:rFonts w:ascii="Wingdings" w:hAnsi="Wingdings" w:hint="default"/>
+      </w:rPr>
+    </w:lvl>
+    <w:lvl w:ilvl="6" w:tplc="04160001" w:tentative="1">
+      <w:start w:val="1"/>
+      <w:numFmt w:val="bullet"/>
+      <w:lvlText w:val=""/>
+      <w:lvlJc w:val="left"/>
+      <w:pPr>
+        <w:ind w:left="5040" w:hanging="360"/>
+      </w:pPr>
+      <w:rPr>
+        <w:rFonts w:ascii="Symbol" w:hAnsi="Symbol" w:hint="default"/>
+      </w:rPr>
+    </w:lvl>
+    <w:lvl w:ilvl="7" w:tplc="04160003" w:tentative="1">
+      <w:start w:val="1"/>
+      <w:numFmt w:val="bullet"/>
+      <w:lvlText w:val="o"/>
+      <w:lvlJc w:val="left"/>
+      <w:pPr>
+        <w:ind w:left="5760" w:hanging="360"/>
+      </w:pPr>
+      <w:rPr>
+        <w:rFonts w:ascii="Courier New" w:hAnsi="Courier New" w:cs="Courier New" w:hint="default"/>
+      </w:rPr>
+    </w:lvl>
+    <w:lvl w:ilvl="8" w:tplc="04160005" w:tentative="1">
+      <w:start w:val="1"/>
+      <w:numFmt w:val="bullet"/>
+      <w:lvlText w:val=""/>
+      <w:lvlJc w:val="left"/>
+      <w:pPr>
+        <w:ind w:left="6480" w:hanging="360"/>
+      </w:pPr>
+      <w:rPr>
+        <w:rFonts w:ascii="Wingdings" w:hAnsi="Wingdings" w:hint="default"/>
+      </w:rPr>
+    </w:lvl>
+  </w:abstractNum>
+  <w:abstractNum w:abstractNumId="4" w15:restartNumberingAfterBreak="0">
     <w:nsid w:val="39ED6AA4"/>
     <w:multiLevelType w:val="hybridMultilevel"/>
     <w:tmpl w:val="C9AC4CFE"/>
@@ -793,7 +1535,7 @@
       </w:rPr>
     </w:lvl>
   </w:abstractNum>
-  <w:abstractNum w:abstractNumId="4" w15:restartNumberingAfterBreak="0">
+  <w:abstractNum w:abstractNumId="5" w15:restartNumberingAfterBreak="0">
     <w:nsid w:val="3DCA3E8A"/>
     <w:multiLevelType w:val="hybridMultilevel"/>
     <w:tmpl w:val="DC9CCA36"/>
@@ -906,7 +1648,7 @@
       </w:rPr>
     </w:lvl>
   </w:abstractNum>
-  <w:abstractNum w:abstractNumId="5" w15:restartNumberingAfterBreak="0">
+  <w:abstractNum w:abstractNumId="6" w15:restartNumberingAfterBreak="0">
     <w:nsid w:val="4F192D19"/>
     <w:multiLevelType w:val="hybridMultilevel"/>
     <w:tmpl w:val="BF7A5200"/>
@@ -992,7 +1734,7 @@
       </w:pPr>
     </w:lvl>
   </w:abstractNum>
-  <w:abstractNum w:abstractNumId="6" w15:restartNumberingAfterBreak="0">
+  <w:abstractNum w:abstractNumId="7" w15:restartNumberingAfterBreak="0">
     <w:nsid w:val="530D5B09"/>
     <w:multiLevelType w:val="hybridMultilevel"/>
     <w:tmpl w:val="47D6314E"/>
@@ -1105,7 +1847,120 @@
       </w:rPr>
     </w:lvl>
   </w:abstractNum>
-  <w:abstractNum w:abstractNumId="7" w15:restartNumberingAfterBreak="0">
+  <w:abstractNum w:abstractNumId="8" w15:restartNumberingAfterBreak="0">
+    <w:nsid w:val="556A1CFE"/>
+    <w:multiLevelType w:val="hybridMultilevel"/>
+    <w:tmpl w:val="050CDA10"/>
+    <w:lvl w:ilvl="0" w:tplc="04160001">
+      <w:start w:val="1"/>
+      <w:numFmt w:val="bullet"/>
+      <w:lvlText w:val=""/>
+      <w:lvlJc w:val="left"/>
+      <w:pPr>
+        <w:ind w:left="720" w:hanging="360"/>
+      </w:pPr>
+      <w:rPr>
+        <w:rFonts w:ascii="Symbol" w:hAnsi="Symbol" w:hint="default"/>
+      </w:rPr>
+    </w:lvl>
+    <w:lvl w:ilvl="1" w:tplc="04160003" w:tentative="1">
+      <w:start w:val="1"/>
+      <w:numFmt w:val="bullet"/>
+      <w:lvlText w:val="o"/>
+      <w:lvlJc w:val="left"/>
+      <w:pPr>
+        <w:ind w:left="1440" w:hanging="360"/>
+      </w:pPr>
+      <w:rPr>
+        <w:rFonts w:ascii="Courier New" w:hAnsi="Courier New" w:cs="Courier New" w:hint="default"/>
+      </w:rPr>
+    </w:lvl>
+    <w:lvl w:ilvl="2" w:tplc="04160005" w:tentative="1">
+      <w:start w:val="1"/>
+      <w:numFmt w:val="bullet"/>
+      <w:lvlText w:val=""/>
+      <w:lvlJc w:val="left"/>
+      <w:pPr>
+        <w:ind w:left="2160" w:hanging="360"/>
+      </w:pPr>
+      <w:rPr>
+        <w:rFonts w:ascii="Wingdings" w:hAnsi="Wingdings" w:hint="default"/>
+      </w:rPr>
+    </w:lvl>
+    <w:lvl w:ilvl="3" w:tplc="04160001" w:tentative="1">
+      <w:start w:val="1"/>
+      <w:numFmt w:val="bullet"/>
+      <w:lvlText w:val=""/>
+      <w:lvlJc w:val="left"/>
+      <w:pPr>
+        <w:ind w:left="2880" w:hanging="360"/>
+      </w:pPr>
+      <w:rPr>
+        <w:rFonts w:ascii="Symbol" w:hAnsi="Symbol" w:hint="default"/>
+      </w:rPr>
+    </w:lvl>
+    <w:lvl w:ilvl="4" w:tplc="04160003" w:tentative="1">
+      <w:start w:val="1"/>
+      <w:numFmt w:val="bullet"/>
+      <w:lvlText w:val="o"/>
+      <w:lvlJc w:val="left"/>
+      <w:pPr>
+        <w:ind w:left="3600" w:hanging="360"/>
+      </w:pPr>
+      <w:rPr>
+        <w:rFonts w:ascii="Courier New" w:hAnsi="Courier New" w:cs="Courier New" w:hint="default"/>
+      </w:rPr>
+    </w:lvl>
+    <w:lvl w:ilvl="5" w:tplc="04160005" w:tentative="1">
+      <w:start w:val="1"/>
+      <w:numFmt w:val="bullet"/>
+      <w:lvlText w:val=""/>
+      <w:lvlJc w:val="left"/>
+      <w:pPr>
+        <w:ind w:left="4320" w:hanging="360"/>
+      </w:pPr>
+      <w:rPr>
+        <w:rFonts w:ascii="Wingdings" w:hAnsi="Wingdings" w:hint="default"/>
+      </w:rPr>
+    </w:lvl>
+    <w:lvl w:ilvl="6" w:tplc="04160001" w:tentative="1">
+      <w:start w:val="1"/>
+      <w:numFmt w:val="bullet"/>
+      <w:lvlText w:val=""/>
+      <w:lvlJc w:val="left"/>
+      <w:pPr>
+        <w:ind w:left="5040" w:hanging="360"/>
+      </w:pPr>
+      <w:rPr>
+        <w:rFonts w:ascii="Symbol" w:hAnsi="Symbol" w:hint="default"/>
+      </w:rPr>
+    </w:lvl>
+    <w:lvl w:ilvl="7" w:tplc="04160003" w:tentative="1">
+      <w:start w:val="1"/>
+      <w:numFmt w:val="bullet"/>
+      <w:lvlText w:val="o"/>
+      <w:lvlJc w:val="left"/>
+      <w:pPr>
+        <w:ind w:left="5760" w:hanging="360"/>
+      </w:pPr>
+      <w:rPr>
+        <w:rFonts w:ascii="Courier New" w:hAnsi="Courier New" w:cs="Courier New" w:hint="default"/>
+      </w:rPr>
+    </w:lvl>
+    <w:lvl w:ilvl="8" w:tplc="04160005" w:tentative="1">
+      <w:start w:val="1"/>
+      <w:numFmt w:val="bullet"/>
+      <w:lvlText w:val=""/>
+      <w:lvlJc w:val="left"/>
+      <w:pPr>
+        <w:ind w:left="6480" w:hanging="360"/>
+      </w:pPr>
+      <w:rPr>
+        <w:rFonts w:ascii="Wingdings" w:hAnsi="Wingdings" w:hint="default"/>
+      </w:rPr>
+    </w:lvl>
+  </w:abstractNum>
+  <w:abstractNum w:abstractNumId="9" w15:restartNumberingAfterBreak="0">
     <w:nsid w:val="5EB92227"/>
     <w:multiLevelType w:val="hybridMultilevel"/>
     <w:tmpl w:val="D0E467A8"/>
@@ -1218,7 +2073,7 @@
       </w:rPr>
     </w:lvl>
   </w:abstractNum>
-  <w:abstractNum w:abstractNumId="8" w15:restartNumberingAfterBreak="0">
+  <w:abstractNum w:abstractNumId="10" w15:restartNumberingAfterBreak="0">
     <w:nsid w:val="600D2BE3"/>
     <w:multiLevelType w:val="hybridMultilevel"/>
     <w:tmpl w:val="DDD2782C"/>
@@ -1304,7 +2159,7 @@
       </w:pPr>
     </w:lvl>
   </w:abstractNum>
-  <w:abstractNum w:abstractNumId="9" w15:restartNumberingAfterBreak="0">
+  <w:abstractNum w:abstractNumId="11" w15:restartNumberingAfterBreak="0">
     <w:nsid w:val="66657C08"/>
     <w:multiLevelType w:val="hybridMultilevel"/>
     <w:tmpl w:val="3594E386"/>
@@ -1390,7 +2245,7 @@
       </w:pPr>
     </w:lvl>
   </w:abstractNum>
-  <w:abstractNum w:abstractNumId="10" w15:restartNumberingAfterBreak="0">
+  <w:abstractNum w:abstractNumId="12" w15:restartNumberingAfterBreak="0">
     <w:nsid w:val="6A801195"/>
     <w:multiLevelType w:val="multilevel"/>
     <w:tmpl w:val="898C4D9A"/>
@@ -1476,7 +2331,7 @@
       </w:pPr>
     </w:lvl>
   </w:abstractNum>
-  <w:abstractNum w:abstractNumId="11" w15:restartNumberingAfterBreak="0">
+  <w:abstractNum w:abstractNumId="13" w15:restartNumberingAfterBreak="0">
     <w:nsid w:val="6E9775B8"/>
     <w:multiLevelType w:val="hybridMultilevel"/>
     <w:tmpl w:val="E4320994"/>
@@ -1593,37 +2448,43 @@
     <w:abstractNumId w:val="2"/>
   </w:num>
   <w:num w:numId="2" w16cid:durableId="467818128">
+    <w:abstractNumId w:val="6"/>
+  </w:num>
+  <w:num w:numId="3" w16cid:durableId="2034652596">
+    <w:abstractNumId w:val="11"/>
+  </w:num>
+  <w:num w:numId="4" w16cid:durableId="122122112">
+    <w:abstractNumId w:val="9"/>
+  </w:num>
+  <w:num w:numId="5" w16cid:durableId="68235484">
+    <w:abstractNumId w:val="7"/>
+  </w:num>
+  <w:num w:numId="6" w16cid:durableId="874119594">
     <w:abstractNumId w:val="5"/>
   </w:num>
-  <w:num w:numId="3" w16cid:durableId="2034652596">
-    <w:abstractNumId w:val="9"/>
-  </w:num>
-  <w:num w:numId="4" w16cid:durableId="122122112">
-    <w:abstractNumId w:val="7"/>
-  </w:num>
-  <w:num w:numId="5" w16cid:durableId="68235484">
-    <w:abstractNumId w:val="6"/>
-  </w:num>
-  <w:num w:numId="6" w16cid:durableId="874119594">
+  <w:num w:numId="7" w16cid:durableId="99952074">
     <w:abstractNumId w:val="4"/>
-  </w:num>
-  <w:num w:numId="7" w16cid:durableId="99952074">
-    <w:abstractNumId w:val="3"/>
   </w:num>
   <w:num w:numId="8" w16cid:durableId="731149662">
     <w:abstractNumId w:val="1"/>
   </w:num>
   <w:num w:numId="9" w16cid:durableId="1529180895">
-    <w:abstractNumId w:val="10"/>
+    <w:abstractNumId w:val="12"/>
   </w:num>
   <w:num w:numId="10" w16cid:durableId="768353864">
-    <w:abstractNumId w:val="8"/>
+    <w:abstractNumId w:val="10"/>
   </w:num>
   <w:num w:numId="11" w16cid:durableId="2054890221">
     <w:abstractNumId w:val="0"/>
   </w:num>
   <w:num w:numId="12" w16cid:durableId="224070927">
-    <w:abstractNumId w:val="11"/>
+    <w:abstractNumId w:val="13"/>
+  </w:num>
+  <w:num w:numId="13" w16cid:durableId="1570993150">
+    <w:abstractNumId w:val="3"/>
+  </w:num>
+  <w:num w:numId="14" w16cid:durableId="1486777933">
+    <w:abstractNumId w:val="8"/>
   </w:num>
 </w:numbering>
 </file>
@@ -2775,7 +3636,14 @@
 </file>
 
 <file path=customXml/item1.xml><?xml version="1.0" encoding="utf-8"?>
-<b:Sources xmlns:b="http://schemas.openxmlformats.org/officeDocument/2006/bibliography" xmlns="http://schemas.openxmlformats.org/officeDocument/2006/bibliography" SelectedStyle="\APASixthEditionOfficeOnline.xsl" StyleName="APA" Version="6"/>
+<p:properties xmlns:p="http://schemas.microsoft.com/office/2006/metadata/properties" xmlns:xsi="http://www.w3.org/2001/XMLSchema-instance" xmlns:pc="http://schemas.microsoft.com/office/infopath/2007/PartnerControls">
+  <documentManagement>
+    <lcf76f155ced4ddcb4097134ff3c332f xmlns="0a53ad5e-08cc-4fba-9df9-747b79db3e02">
+      <Terms xmlns="http://schemas.microsoft.com/office/infopath/2007/PartnerControls"/>
+    </lcf76f155ced4ddcb4097134ff3c332f>
+    <TaxCatchAll xmlns="99f50afe-28e2-457c-9852-048361d66aad" xsi:nil="true"/>
+  </documentManagement>
+</p:properties>
 </file>
 
 <file path=customXml/item2.xml><?xml version="1.0" encoding="utf-8"?>
@@ -2788,14 +3656,7 @@
 </file>
 
 <file path=customXml/item3.xml><?xml version="1.0" encoding="utf-8"?>
-<p:properties xmlns:p="http://schemas.microsoft.com/office/2006/metadata/properties" xmlns:xsi="http://www.w3.org/2001/XMLSchema-instance" xmlns:pc="http://schemas.microsoft.com/office/infopath/2007/PartnerControls">
-  <documentManagement>
-    <lcf76f155ced4ddcb4097134ff3c332f xmlns="0a53ad5e-08cc-4fba-9df9-747b79db3e02">
-      <Terms xmlns="http://schemas.microsoft.com/office/infopath/2007/PartnerControls"/>
-    </lcf76f155ced4ddcb4097134ff3c332f>
-    <TaxCatchAll xmlns="99f50afe-28e2-457c-9852-048361d66aad" xsi:nil="true"/>
-  </documentManagement>
-</p:properties>
+<b:Sources xmlns:b="http://schemas.openxmlformats.org/officeDocument/2006/bibliography" xmlns="http://schemas.openxmlformats.org/officeDocument/2006/bibliography" SelectedStyle="\APASixthEditionOfficeOnline.xsl" StyleName="APA" Version="6"/>
 </file>
 
 <file path=customXml/item4.xml><?xml version="1.0" encoding="utf-8"?>
@@ -2994,9 +3855,12 @@
 </file>
 
 <file path=customXml/itemProps1.xml><?xml version="1.0" encoding="utf-8"?>
-<ds:datastoreItem xmlns:ds="http://schemas.openxmlformats.org/officeDocument/2006/customXml" ds:itemID="{43C36E59-8586-4352-8310-158AD4E65655}">
+<ds:datastoreItem xmlns:ds="http://schemas.openxmlformats.org/officeDocument/2006/customXml" ds:itemID="{79054B02-B215-46AC-9176-544339E93661}">
   <ds:schemaRefs>
-    <ds:schemaRef ds:uri="http://schemas.openxmlformats.org/officeDocument/2006/bibliography"/>
+    <ds:schemaRef ds:uri="http://schemas.microsoft.com/office/2006/metadata/properties"/>
+    <ds:schemaRef ds:uri="http://schemas.microsoft.com/office/infopath/2007/PartnerControls"/>
+    <ds:schemaRef ds:uri="0a53ad5e-08cc-4fba-9df9-747b79db3e02"/>
+    <ds:schemaRef ds:uri="99f50afe-28e2-457c-9852-048361d66aad"/>
   </ds:schemaRefs>
 </ds:datastoreItem>
 </file>
@@ -3010,12 +3874,9 @@
 </file>
 
 <file path=customXml/itemProps3.xml><?xml version="1.0" encoding="utf-8"?>
-<ds:datastoreItem xmlns:ds="http://schemas.openxmlformats.org/officeDocument/2006/customXml" ds:itemID="{79054B02-B215-46AC-9176-544339E93661}">
+<ds:datastoreItem xmlns:ds="http://schemas.openxmlformats.org/officeDocument/2006/customXml" ds:itemID="{43C36E59-8586-4352-8310-158AD4E65655}">
   <ds:schemaRefs>
-    <ds:schemaRef ds:uri="http://schemas.microsoft.com/office/2006/metadata/properties"/>
-    <ds:schemaRef ds:uri="http://schemas.microsoft.com/office/infopath/2007/PartnerControls"/>
-    <ds:schemaRef ds:uri="0a53ad5e-08cc-4fba-9df9-747b79db3e02"/>
-    <ds:schemaRef ds:uri="99f50afe-28e2-457c-9852-048361d66aad"/>
+    <ds:schemaRef ds:uri="http://schemas.openxmlformats.org/officeDocument/2006/bibliography"/>
   </ds:schemaRefs>
 </ds:datastoreItem>
 </file>

</xml_diff>

<commit_message>
Mudanças nos scripts do banco de dados e adição do powerpoint da apresentação
</commit_message>
<xml_diff>
--- a/Documentação/Modelo - Documento Básico - SPTECH v1.docx
+++ b/Documentação/Modelo - Documento Básico - SPTECH v1.docx
@@ -32,12 +32,14 @@
     <w:p>
       <w:pPr>
         <w:rPr>
-          <w:sz w:val="24"/>
-          <w:szCs w:val="24"/>
-        </w:rPr>
-      </w:pPr>
-      <w:r>
-        <w:rPr>
+          <w:color w:val="auto"/>
+          <w:sz w:val="24"/>
+          <w:szCs w:val="24"/>
+        </w:rPr>
+      </w:pPr>
+      <w:r>
+        <w:rPr>
+          <w:color w:val="auto"/>
           <w:sz w:val="24"/>
           <w:szCs w:val="24"/>
         </w:rPr>
@@ -47,6 +49,7 @@
     <w:p>
       <w:pPr>
         <w:rPr>
+          <w:color w:val="auto"/>
           <w:sz w:val="24"/>
           <w:szCs w:val="24"/>
         </w:rPr>
@@ -55,35 +58,40 @@
     <w:p>
       <w:pPr>
         <w:rPr>
-          <w:sz w:val="24"/>
-          <w:szCs w:val="24"/>
-        </w:rPr>
-      </w:pPr>
-      <w:r>
-        <w:rPr>
-          <w:sz w:val="24"/>
-          <w:szCs w:val="24"/>
-        </w:rPr>
-        <w:t>Neste contexto, apresent</w:t>
-      </w:r>
-      <w:r>
-        <w:rPr>
-          <w:sz w:val="24"/>
-          <w:szCs w:val="24"/>
-        </w:rPr>
-        <w:t>o</w:t>
-      </w:r>
-      <w:r>
-        <w:rPr>
-          <w:sz w:val="24"/>
-          <w:szCs w:val="24"/>
-        </w:rPr>
-        <w:t xml:space="preserve"> um projeto inovador que combina educação, entretenimento e tecnologia. O projeto "Explorando o Mundo dos Esportes Equestres" visa promover a conscientização sobre a vida terrestre e, ao mesmo tempo, celebrar a rica cultura equestre. Por meio de um site interativo e envolvente, oferecemos aos visitantes a oportunidade de explorar a história, as raças de cavalos, as modalidades e, ao mesmo tempo, testar suas habilidades em um desafiante jogo da memória temático.</w:t>
+          <w:color w:val="auto"/>
+          <w:sz w:val="24"/>
+          <w:szCs w:val="24"/>
+        </w:rPr>
+      </w:pPr>
+      <w:r>
+        <w:rPr>
+          <w:color w:val="auto"/>
+          <w:sz w:val="24"/>
+          <w:szCs w:val="24"/>
+        </w:rPr>
+        <w:t xml:space="preserve">Neste contexto, apresento um projeto inovador que combina educação, entretenimento e tecnologia. O projeto "Explorando o Mundo dos Esportes Equestres" visa promover a conscientização sobre a vida terrestre e, ao mesmo tempo, celebrar a rica cultura equestre. Por meio de um site interativo e envolvente, oferecemos aos visitantes a oportunidade de explorar a história, as raças de cavalos, as modalidades e, ao mesmo tempo, testar suas habilidades em um desafiante </w:t>
+      </w:r>
+      <w:r>
+        <w:rPr>
+          <w:color w:val="auto"/>
+          <w:sz w:val="24"/>
+          <w:szCs w:val="24"/>
+        </w:rPr>
+        <w:t>quiz temático</w:t>
+      </w:r>
+      <w:r>
+        <w:rPr>
+          <w:color w:val="auto"/>
+          <w:sz w:val="24"/>
+          <w:szCs w:val="24"/>
+        </w:rPr>
+        <w:t>.</w:t>
       </w:r>
     </w:p>
     <w:p>
       <w:pPr>
         <w:rPr>
+          <w:color w:val="auto"/>
           <w:sz w:val="24"/>
           <w:szCs w:val="24"/>
         </w:rPr>
@@ -92,12 +100,14 @@
     <w:p>
       <w:pPr>
         <w:rPr>
-          <w:sz w:val="24"/>
-          <w:szCs w:val="24"/>
-        </w:rPr>
-      </w:pPr>
-      <w:r>
-        <w:rPr>
+          <w:color w:val="auto"/>
+          <w:sz w:val="24"/>
+          <w:szCs w:val="24"/>
+        </w:rPr>
+      </w:pPr>
+      <w:r>
+        <w:rPr>
+          <w:color w:val="auto"/>
           <w:sz w:val="24"/>
           <w:szCs w:val="24"/>
         </w:rPr>
@@ -105,22 +115,57 @@
       </w:r>
       <w:r>
         <w:rPr>
-          <w:sz w:val="24"/>
-          <w:szCs w:val="24"/>
-        </w:rPr>
-        <w:t>meu</w:t>
-      </w:r>
-      <w:r>
-        <w:rPr>
-          <w:sz w:val="24"/>
-          <w:szCs w:val="24"/>
-        </w:rPr>
-        <w:t xml:space="preserve"> projeto abraça a conectividade e a participação ativa da comunidade, permitindo aos usuários registrarem-se, competirem no jogo da memória e alcançarem posições de destaque em um sistema de ranqueamento. Por meio do uso de tecnologia de ponta, como Node.js e MySQL Workbench, nosso site oferece uma experiência única e informativa para entusiastas de esportes equestres e o público em geral.</w:t>
+          <w:color w:val="auto"/>
+          <w:sz w:val="24"/>
+          <w:szCs w:val="24"/>
+        </w:rPr>
+        <w:t>o</w:t>
+      </w:r>
+      <w:r>
+        <w:rPr>
+          <w:color w:val="auto"/>
+          <w:sz w:val="24"/>
+          <w:szCs w:val="24"/>
+        </w:rPr>
+        <w:t xml:space="preserve"> projeto abraça a conectividade e a participação ativa da comunidade, permitindo aos usuários registrarem-se</w:t>
+      </w:r>
+      <w:r>
+        <w:rPr>
+          <w:color w:val="auto"/>
+          <w:sz w:val="24"/>
+          <w:szCs w:val="24"/>
+        </w:rPr>
+        <w:t xml:space="preserve"> </w:t>
+      </w:r>
+      <w:r>
+        <w:rPr>
+          <w:color w:val="auto"/>
+          <w:sz w:val="24"/>
+          <w:szCs w:val="24"/>
+        </w:rPr>
+        <w:t xml:space="preserve">e </w:t>
+      </w:r>
+      <w:r>
+        <w:rPr>
+          <w:color w:val="auto"/>
+          <w:sz w:val="24"/>
+          <w:szCs w:val="24"/>
+        </w:rPr>
+        <w:t>complementarem o ranking de raças preferidas de cavalos esportivos, p</w:t>
+      </w:r>
+      <w:r>
+        <w:rPr>
+          <w:color w:val="auto"/>
+          <w:sz w:val="24"/>
+          <w:szCs w:val="24"/>
+        </w:rPr>
+        <w:t>or meio do uso de tecnologia de ponta, como Node.js e MySQL Workbench, nosso site oferece uma experiência única e informativa para entusiastas de esportes equestres e o público em geral.</w:t>
       </w:r>
     </w:p>
     <w:p>
       <w:pPr>
         <w:rPr>
+          <w:color w:val="auto"/>
           <w:sz w:val="24"/>
           <w:szCs w:val="24"/>
         </w:rPr>
@@ -135,31 +180,11 @@
       </w:pPr>
       <w:r>
         <w:rPr>
-          <w:sz w:val="24"/>
-          <w:szCs w:val="24"/>
-        </w:rPr>
-        <w:t xml:space="preserve">Este documento detalhará a estrutura, os objetivos, a metodologia e os resultados esperados deste projeto, destacando seu alinhamento com o Objetivo de Vida Terrestre da ONU e seu potencial para contribuir significativamente para a conscientização e preservação da vida terrestre. Estamos comprometidos em </w:t>
-      </w:r>
-      <w:r>
-        <w:rPr>
-          <w:sz w:val="24"/>
-          <w:szCs w:val="24"/>
-        </w:rPr>
-        <w:t>fornece</w:t>
-      </w:r>
-      <w:r>
-        <w:rPr>
-          <w:sz w:val="24"/>
-          <w:szCs w:val="24"/>
-        </w:rPr>
-        <w:t>r</w:t>
-      </w:r>
-      <w:r>
-        <w:rPr>
-          <w:sz w:val="24"/>
-          <w:szCs w:val="24"/>
-        </w:rPr>
-        <w:t xml:space="preserve"> uma plataforma que educa, entretém e inspira a ação em prol de um planeta mais sustentável e consciente de sua vida terrestre.</w:t>
+          <w:color w:val="auto"/>
+          <w:sz w:val="24"/>
+          <w:szCs w:val="24"/>
+        </w:rPr>
+        <w:t>Este documento detalhará a estrutura, os objetivos, a metodologia e os resultados esperados deste projeto, destacando seu alinhamento com o Objetivo de Vida Terrestre da ONU e seu potencial para contribuir significativamente para a conscientização e preservação da vida terrestre. Estamos comprometidos em fornecer uma plataforma que educa, entretém e inspira a ação em prol de um planeta mais sustentável e consciente de sua vida terrestre.</w:t>
       </w:r>
     </w:p>
     <w:p/>
@@ -169,6 +194,413 @@
       </w:pPr>
       <w:r>
         <w:t>Objetivo</w:t>
+      </w:r>
+    </w:p>
+    <w:p>
+      <w:pPr>
+        <w:pStyle w:val="Ttulo1"/>
+        <w:rPr>
+          <w:rFonts w:eastAsiaTheme="minorHAnsi" w:cstheme="minorBidi"/>
+          <w:b w:val="0"/>
+          <w:bCs w:val="0"/>
+          <w:color w:val="auto"/>
+          <w:sz w:val="24"/>
+          <w:szCs w:val="24"/>
+        </w:rPr>
+      </w:pPr>
+      <w:r>
+        <w:rPr>
+          <w:rFonts w:eastAsiaTheme="minorHAnsi" w:cstheme="minorBidi"/>
+          <w:b w:val="0"/>
+          <w:bCs w:val="0"/>
+          <w:color w:val="auto"/>
+          <w:sz w:val="24"/>
+          <w:szCs w:val="24"/>
+        </w:rPr>
+        <w:t xml:space="preserve">O objetivo principal </w:t>
+      </w:r>
+      <w:r>
+        <w:rPr>
+          <w:rFonts w:eastAsiaTheme="minorHAnsi" w:cstheme="minorBidi"/>
+          <w:b w:val="0"/>
+          <w:bCs w:val="0"/>
+          <w:color w:val="auto"/>
+          <w:sz w:val="24"/>
+          <w:szCs w:val="24"/>
+        </w:rPr>
+        <w:t>deste projeto</w:t>
+      </w:r>
+      <w:r>
+        <w:rPr>
+          <w:rFonts w:eastAsiaTheme="minorHAnsi" w:cstheme="minorBidi"/>
+          <w:b w:val="0"/>
+          <w:bCs w:val="0"/>
+          <w:color w:val="auto"/>
+          <w:sz w:val="24"/>
+          <w:szCs w:val="24"/>
+        </w:rPr>
+        <w:t xml:space="preserve"> é promover a conscientização, educação e preservação da vida terrestre, alinhando-se com o Objetivo de Vida Terrestre estabelecido pela Organização das Nações Unidas (ONU). Especificamente, o projeto busca destacar como os esportes equestres desempenham um papel crucial na preservação e promoção das diversas raças de cavalos, contribuindo para a diversidade da vida terrestre.</w:t>
+      </w:r>
+    </w:p>
+    <w:p/>
+    <w:p>
+      <w:pPr>
+        <w:pStyle w:val="Ttulo1"/>
+      </w:pPr>
+      <w:r>
+        <w:t>Justificativa</w:t>
+      </w:r>
+    </w:p>
+    <w:p>
+      <w:pPr>
+        <w:rPr>
+          <w:sz w:val="24"/>
+          <w:szCs w:val="24"/>
+        </w:rPr>
+      </w:pPr>
+    </w:p>
+    <w:p>
+      <w:pPr>
+        <w:rPr>
+          <w:color w:val="auto"/>
+          <w:sz w:val="24"/>
+          <w:szCs w:val="24"/>
+        </w:rPr>
+      </w:pPr>
+      <w:r>
+        <w:rPr>
+          <w:color w:val="auto"/>
+          <w:sz w:val="24"/>
+          <w:szCs w:val="24"/>
+        </w:rPr>
+        <w:t>A justificação para a criação do projeto "Explorando o Mundo dos Esportes Equestres" é profundamente pessoal e enraizada em uma história de transformação e impacto significativo vida. A experiência vivida pelo criador deste projeto, que se tornou uma paixão</w:t>
+      </w:r>
+      <w:r>
+        <w:rPr>
+          <w:color w:val="auto"/>
+          <w:sz w:val="24"/>
+          <w:szCs w:val="24"/>
+        </w:rPr>
+        <w:t xml:space="preserve"> </w:t>
+      </w:r>
+      <w:r>
+        <w:rPr>
+          <w:color w:val="auto"/>
+          <w:sz w:val="24"/>
+          <w:szCs w:val="24"/>
+        </w:rPr>
+        <w:t>por esportes equestres, oferece uma narrativa inspiradora de como a conexão com a vida terrestre pode levar a uma profunda mudança pessoal e social.</w:t>
+      </w:r>
+    </w:p>
+    <w:p>
+      <w:pPr>
+        <w:rPr>
+          <w:color w:val="auto"/>
+          <w:sz w:val="24"/>
+          <w:szCs w:val="24"/>
+        </w:rPr>
+      </w:pPr>
+    </w:p>
+    <w:p>
+      <w:pPr>
+        <w:rPr>
+          <w:color w:val="auto"/>
+          <w:sz w:val="24"/>
+          <w:szCs w:val="24"/>
+        </w:rPr>
+      </w:pPr>
+      <w:r>
+        <w:rPr>
+          <w:color w:val="auto"/>
+          <w:sz w:val="24"/>
+          <w:szCs w:val="24"/>
+        </w:rPr>
+        <w:lastRenderedPageBreak/>
+        <w:t>Quando criança, o criador do projeto enfrentou desafios na construção de relacionamentos interpessoais. Ele era uma criança introspectiva, comunicava-se pouco e frequentemente parecia envolto em uma nuvem de introspecção. No entanto, uma visita a uma cidade no interior, onde sua família tinha raízes, proporcionou um encontro transformador com o mundo dos cavalos. O convite de um velho amigo do tio-avô para andar a cavalo foi o ponto de partida para uma jornada que alteraria profundamente a trajetória de vida do criador.</w:t>
+      </w:r>
+    </w:p>
+    <w:p>
+      <w:pPr>
+        <w:rPr>
+          <w:color w:val="auto"/>
+          <w:sz w:val="24"/>
+          <w:szCs w:val="24"/>
+        </w:rPr>
+      </w:pPr>
+    </w:p>
+    <w:p>
+      <w:pPr>
+        <w:rPr>
+          <w:color w:val="auto"/>
+          <w:sz w:val="24"/>
+          <w:szCs w:val="24"/>
+        </w:rPr>
+      </w:pPr>
+      <w:r>
+        <w:rPr>
+          <w:color w:val="auto"/>
+          <w:sz w:val="24"/>
+          <w:szCs w:val="24"/>
+        </w:rPr>
+        <w:t>A experiência de estar em um haras, interagir com cavalos e, mais especificamente, criar um laço especial com um cavalo em particular, foi um momento decisivo. Esse relacionamento especial com o cavalo não apenas despertou uma paixão por esportes equestres, mas também teve um impacto positivo em sua capacidade de criar conexões humanas. Cuidar dos cavalos do haras e até mesmo competir em provas de tambores trouxe não apenas alegria e satisfação pessoal, mas também a oportunidade de interagir com uma comunidade que compartilhava a mesma paixão.</w:t>
+      </w:r>
+    </w:p>
+    <w:p>
+      <w:pPr>
+        <w:rPr>
+          <w:color w:val="auto"/>
+          <w:sz w:val="24"/>
+          <w:szCs w:val="24"/>
+        </w:rPr>
+      </w:pPr>
+    </w:p>
+    <w:p>
+      <w:r>
+        <w:rPr>
+          <w:color w:val="auto"/>
+          <w:sz w:val="24"/>
+          <w:szCs w:val="24"/>
+        </w:rPr>
+        <w:t>Essa narrativa pessoal ilustra de maneira vívida como o contato com a vida terrestre, neste caso, os cavalos, pode moldar a vida de uma pessoa, proporcionando uma transformação profunda. É uma história que reflete o poder da biodiversidade e da interação com a vida terrestre não apenas na promoção da conscientização e respeito pelo meio ambiente, mas também na capacidade de criar laços humanos significativos. O projeto busca, assim, compartilhar essa história inspiradora, incentivando outros a explorar e se conectar com a vida terrestre, reconhecendo que essa conexão pode ser uma via para a autodescoberta e para o alcance dos objetivos de preservação da vida terrestre estabelecidos pela ONU.</w:t>
+      </w:r>
+    </w:p>
+    <w:p>
+      <w:pPr>
+        <w:pStyle w:val="Ttulo1"/>
+      </w:pPr>
+      <w:r>
+        <w:t>Escopo</w:t>
+      </w:r>
+    </w:p>
+    <w:p/>
+    <w:p>
+      <w:pPr>
+        <w:pStyle w:val="Ttulo1"/>
+        <w:rPr>
+          <w:rFonts w:eastAsiaTheme="minorHAnsi" w:cstheme="minorBidi"/>
+          <w:b w:val="0"/>
+          <w:bCs w:val="0"/>
+          <w:color w:val="auto"/>
+          <w:sz w:val="24"/>
+          <w:szCs w:val="24"/>
+        </w:rPr>
+      </w:pPr>
+      <w:r>
+        <w:rPr>
+          <w:rFonts w:eastAsiaTheme="minorHAnsi" w:cstheme="minorBidi"/>
+          <w:b w:val="0"/>
+          <w:bCs w:val="0"/>
+          <w:color w:val="auto"/>
+          <w:sz w:val="24"/>
+          <w:szCs w:val="24"/>
+        </w:rPr>
+        <w:t>O projeto envolverá o desenvolvimento de um site</w:t>
+      </w:r>
+      <w:r>
+        <w:rPr>
+          <w:rFonts w:eastAsiaTheme="minorHAnsi" w:cstheme="minorBidi"/>
+          <w:b w:val="0"/>
+          <w:bCs w:val="0"/>
+          <w:color w:val="auto"/>
+          <w:sz w:val="24"/>
+          <w:szCs w:val="24"/>
+        </w:rPr>
+        <w:t xml:space="preserve"> </w:t>
+      </w:r>
+      <w:r>
+        <w:rPr>
+          <w:rFonts w:eastAsiaTheme="minorHAnsi" w:cstheme="minorBidi"/>
+          <w:b w:val="0"/>
+          <w:bCs w:val="0"/>
+          <w:color w:val="auto"/>
+          <w:sz w:val="24"/>
+          <w:szCs w:val="24"/>
+        </w:rPr>
+        <w:t>com os seguintes componentes:</w:t>
+      </w:r>
+    </w:p>
+    <w:p>
+      <w:pPr>
+        <w:pStyle w:val="Ttulo1"/>
+        <w:rPr>
+          <w:rFonts w:eastAsiaTheme="minorHAnsi" w:cstheme="minorBidi"/>
+          <w:b w:val="0"/>
+          <w:bCs w:val="0"/>
+          <w:color w:val="auto"/>
+          <w:sz w:val="24"/>
+          <w:szCs w:val="24"/>
+        </w:rPr>
+      </w:pPr>
+      <w:r>
+        <w:rPr>
+          <w:rFonts w:eastAsiaTheme="minorHAnsi" w:cstheme="minorBidi"/>
+          <w:b w:val="0"/>
+          <w:bCs w:val="0"/>
+          <w:color w:val="auto"/>
+          <w:sz w:val="24"/>
+          <w:szCs w:val="24"/>
+        </w:rPr>
+        <w:t xml:space="preserve">Página inicial contento informações sobre esportes equestres (como história, quatro modalidades e quatro raças de cavalos) </w:t>
+      </w:r>
+      <w:r>
+        <w:rPr>
+          <w:rFonts w:eastAsiaTheme="minorHAnsi" w:cstheme="minorBidi"/>
+          <w:b w:val="0"/>
+          <w:bCs w:val="0"/>
+          <w:color w:val="auto"/>
+          <w:sz w:val="24"/>
+          <w:szCs w:val="24"/>
+        </w:rPr>
+        <w:t>junto da</w:t>
+      </w:r>
+      <w:r>
+        <w:rPr>
+          <w:rFonts w:eastAsiaTheme="minorHAnsi" w:cstheme="minorBidi"/>
+          <w:b w:val="0"/>
+          <w:bCs w:val="0"/>
+          <w:color w:val="auto"/>
+          <w:sz w:val="24"/>
+          <w:szCs w:val="24"/>
+        </w:rPr>
+        <w:t xml:space="preserve"> seção sobre mim.</w:t>
+      </w:r>
+    </w:p>
+    <w:p>
+      <w:pPr>
+        <w:pStyle w:val="Ttulo1"/>
+        <w:rPr>
+          <w:rFonts w:eastAsiaTheme="minorHAnsi" w:cstheme="minorBidi"/>
+          <w:b w:val="0"/>
+          <w:bCs w:val="0"/>
+          <w:color w:val="auto"/>
+          <w:sz w:val="24"/>
+          <w:szCs w:val="24"/>
+        </w:rPr>
+      </w:pPr>
+      <w:r>
+        <w:rPr>
+          <w:rFonts w:eastAsiaTheme="minorHAnsi" w:cstheme="minorBidi"/>
+          <w:b w:val="0"/>
+          <w:bCs w:val="0"/>
+          <w:color w:val="auto"/>
+          <w:sz w:val="24"/>
+          <w:szCs w:val="24"/>
+        </w:rPr>
+        <w:t xml:space="preserve">Um </w:t>
+      </w:r>
+      <w:r>
+        <w:rPr>
+          <w:rFonts w:eastAsiaTheme="minorHAnsi" w:cstheme="minorBidi"/>
+          <w:b w:val="0"/>
+          <w:bCs w:val="0"/>
+          <w:color w:val="auto"/>
+          <w:sz w:val="24"/>
+          <w:szCs w:val="24"/>
+        </w:rPr>
+        <w:t>Quiz temático sobre esportes equestres e outras curiosidades sobre cavalos</w:t>
+      </w:r>
+      <w:r>
+        <w:rPr>
+          <w:rFonts w:eastAsiaTheme="minorHAnsi" w:cstheme="minorBidi"/>
+          <w:b w:val="0"/>
+          <w:bCs w:val="0"/>
+          <w:color w:val="auto"/>
+          <w:sz w:val="24"/>
+          <w:szCs w:val="24"/>
+        </w:rPr>
+        <w:t>.</w:t>
+      </w:r>
+    </w:p>
+    <w:p>
+      <w:pPr>
+        <w:pStyle w:val="Ttulo1"/>
+        <w:rPr>
+          <w:rFonts w:eastAsiaTheme="minorHAnsi" w:cstheme="minorBidi"/>
+          <w:b w:val="0"/>
+          <w:bCs w:val="0"/>
+          <w:color w:val="auto"/>
+          <w:sz w:val="24"/>
+          <w:szCs w:val="24"/>
+        </w:rPr>
+      </w:pPr>
+      <w:r>
+        <w:rPr>
+          <w:rFonts w:eastAsiaTheme="minorHAnsi" w:cstheme="minorBidi"/>
+          <w:b w:val="0"/>
+          <w:bCs w:val="0"/>
+          <w:color w:val="auto"/>
+          <w:sz w:val="24"/>
+          <w:szCs w:val="24"/>
+        </w:rPr>
+        <w:t>Funcionalidade de registro e login para usuários,</w:t>
+      </w:r>
+      <w:r>
+        <w:rPr>
+          <w:rFonts w:eastAsiaTheme="minorHAnsi" w:cstheme="minorBidi"/>
+          <w:b w:val="0"/>
+          <w:bCs w:val="0"/>
+          <w:color w:val="auto"/>
+          <w:sz w:val="24"/>
+          <w:szCs w:val="24"/>
+        </w:rPr>
+        <w:t xml:space="preserve"> permitindo pontuar no ranking de raças preferidas dos usuários do site</w:t>
+      </w:r>
+      <w:r>
+        <w:rPr>
+          <w:rFonts w:eastAsiaTheme="minorHAnsi" w:cstheme="minorBidi"/>
+          <w:b w:val="0"/>
+          <w:bCs w:val="0"/>
+          <w:color w:val="auto"/>
+          <w:sz w:val="24"/>
+          <w:szCs w:val="24"/>
+        </w:rPr>
+        <w:t>.</w:t>
+      </w:r>
+    </w:p>
+    <w:p>
+      <w:pPr>
+        <w:pStyle w:val="Ttulo1"/>
+        <w:rPr>
+          <w:rFonts w:eastAsiaTheme="minorHAnsi" w:cstheme="minorBidi"/>
+          <w:b w:val="0"/>
+          <w:bCs w:val="0"/>
+          <w:color w:val="auto"/>
+          <w:sz w:val="24"/>
+          <w:szCs w:val="24"/>
+        </w:rPr>
+      </w:pPr>
+      <w:r>
+        <w:rPr>
+          <w:rFonts w:eastAsiaTheme="minorHAnsi" w:cstheme="minorBidi"/>
+          <w:b w:val="0"/>
+          <w:bCs w:val="0"/>
+          <w:color w:val="auto"/>
+          <w:sz w:val="24"/>
+          <w:szCs w:val="24"/>
+        </w:rPr>
+        <w:t xml:space="preserve">Banco de dados em MySQL Workbench para guardar dados de cadastro, login e </w:t>
+      </w:r>
+      <w:r>
+        <w:rPr>
+          <w:rFonts w:eastAsiaTheme="minorHAnsi" w:cstheme="minorBidi"/>
+          <w:b w:val="0"/>
+          <w:bCs w:val="0"/>
+          <w:color w:val="auto"/>
+          <w:sz w:val="24"/>
+          <w:szCs w:val="24"/>
+        </w:rPr>
+        <w:t>pontuação do Quiz</w:t>
+      </w:r>
+      <w:r>
+        <w:rPr>
+          <w:rFonts w:eastAsiaTheme="minorHAnsi" w:cstheme="minorBidi"/>
+          <w:b w:val="0"/>
+          <w:bCs w:val="0"/>
+          <w:color w:val="auto"/>
+          <w:sz w:val="24"/>
+          <w:szCs w:val="24"/>
+        </w:rPr>
+        <w:t>.</w:t>
       </w:r>
     </w:p>
     <w:p>
@@ -183,572 +615,70 @@
           <w:szCs w:val="24"/>
         </w:rPr>
       </w:pPr>
+      <w:proofErr w:type="spellStart"/>
       <w:r>
         <w:rPr>
           <w:rFonts w:eastAsiaTheme="minorHAnsi" w:cstheme="minorBidi"/>
           <w:b w:val="0"/>
           <w:bCs w:val="0"/>
-          <w:color w:val="595959" w:themeColor="text1" w:themeTint="A6"/>
-          <w:sz w:val="24"/>
-          <w:szCs w:val="24"/>
-        </w:rPr>
-        <w:t>O objetivo principal do projeto "Explorando o Mundo dos Esportes Equestres" é promover a conscientização, educação e preservação da vida terrestre, alinhando-se com o Objetivo de Vida Terrestre estabelecido pela Organização das Nações Unidas (ONU). Especificamente, o projeto busca destacar como os esportes equestres desempenham um papel crucial na preservação e promoção das diversas raças de cavalos, contribuindo para a diversidade da vida terrestre.</w:t>
-      </w:r>
-    </w:p>
-    <w:p/>
-    <w:p>
-      <w:pPr>
-        <w:pStyle w:val="Ttulo1"/>
-      </w:pPr>
-      <w:r>
-        <w:t>Justificativa</w:t>
-      </w:r>
-    </w:p>
-    <w:p>
-      <w:pPr>
-        <w:rPr>
-          <w:sz w:val="24"/>
-          <w:szCs w:val="24"/>
-        </w:rPr>
-      </w:pPr>
-    </w:p>
-    <w:p>
-      <w:pPr>
-        <w:rPr>
-          <w:sz w:val="24"/>
-          <w:szCs w:val="24"/>
-        </w:rPr>
-      </w:pPr>
-      <w:r>
-        <w:rPr>
-          <w:sz w:val="24"/>
-          <w:szCs w:val="24"/>
-        </w:rPr>
-        <w:t xml:space="preserve">A justificação para a criação do projeto "Explorando o Mundo dos Esportes Equestres" é profundamente pessoal e enraizada em uma história de transformação e impacto significativo na vida. A experiência vivida pelo criador deste projeto, que se tornou uma paixão vitalícia por esportes </w:t>
-      </w:r>
-      <w:r>
-        <w:rPr>
-          <w:sz w:val="24"/>
-          <w:szCs w:val="24"/>
-        </w:rPr>
-        <w:lastRenderedPageBreak/>
-        <w:t>equestres, oferece uma narrativa inspiradora de como a conexão com a vida terrestre pode levar a uma profunda mudança pessoal e social.</w:t>
-      </w:r>
-    </w:p>
-    <w:p>
-      <w:pPr>
-        <w:rPr>
-          <w:sz w:val="24"/>
-          <w:szCs w:val="24"/>
-        </w:rPr>
-      </w:pPr>
-    </w:p>
-    <w:p>
-      <w:pPr>
-        <w:rPr>
-          <w:sz w:val="24"/>
-          <w:szCs w:val="24"/>
-        </w:rPr>
-      </w:pPr>
-      <w:r>
-        <w:rPr>
-          <w:sz w:val="24"/>
-          <w:szCs w:val="24"/>
-        </w:rPr>
-        <w:t>Quando criança, o criador do projeto enfrentou desafios na construção de relacionamentos interpessoais. Ele era uma criança introspectiva, comunicava-se pouco e frequentemente parecia envolto em uma nuvem de introspecção. No entanto, uma visita a uma cidade no interior, onde sua família tinha raízes, proporcionou um encontro transformador com o mundo dos cavalos. O convite de um velho amigo do tio-avô para andar a cavalo foi o ponto de partida para uma jornada que alteraria profundamente a trajetória de vida do criador.</w:t>
-      </w:r>
-    </w:p>
-    <w:p>
-      <w:pPr>
-        <w:rPr>
-          <w:sz w:val="24"/>
-          <w:szCs w:val="24"/>
-        </w:rPr>
-      </w:pPr>
-    </w:p>
-    <w:p>
-      <w:pPr>
-        <w:rPr>
-          <w:sz w:val="24"/>
-          <w:szCs w:val="24"/>
-        </w:rPr>
-      </w:pPr>
-      <w:r>
-        <w:rPr>
-          <w:sz w:val="24"/>
-          <w:szCs w:val="24"/>
-        </w:rPr>
-        <w:t>A experiência de estar em um haras, interagir com cavalos e, mais especificamente, criar um laço especial com um cavalo em particular, foi um momento decisivo. Esse relacionamento especial com o cavalo não apenas despertou uma paixão por esportes equestres, mas também teve um impacto positivo em sua capacidade de criar conexões humanas. Cuidar dos cavalos do haras e até mesmo competir em provas de tambores trouxe não apenas alegria e satisfação pessoal, mas também a oportunidade de interagir com uma comunidade que compartilhava a mesma paixão.</w:t>
-      </w:r>
-    </w:p>
-    <w:p>
-      <w:pPr>
-        <w:rPr>
-          <w:sz w:val="24"/>
-          <w:szCs w:val="24"/>
-        </w:rPr>
-      </w:pPr>
-    </w:p>
-    <w:p>
-      <w:r>
-        <w:rPr>
-          <w:sz w:val="24"/>
-          <w:szCs w:val="24"/>
-        </w:rPr>
-        <w:t>Essa narrativa pessoal ilustra de maneira vívida como o contato com a vida terrestre, neste caso, os cavalos, pode moldar a vida de uma pessoa, proporcionando uma transformação profunda. É uma história que reflete o poder da biodiversidade e da interação com a vida terrestre não apenas na promoção da conscientização e respeito pelo meio ambiente, mas também na capacidade de criar laços humanos significativos. O projeto busca, assim, compartilhar essa história inspiradora, incentivando outros a explorar e se conectar com a vida terrestre, reconhecendo que essa conexão pode ser uma via para a autodescoberta e para o alcance dos objetivos de preservação da vida terrestre estabelecidos pela ONU.</w:t>
-      </w:r>
-    </w:p>
-    <w:p>
-      <w:pPr>
-        <w:pStyle w:val="Ttulo1"/>
-      </w:pPr>
-      <w:r>
-        <w:t>Escopo</w:t>
-      </w:r>
-    </w:p>
-    <w:p/>
-    <w:p>
-      <w:pPr>
-        <w:pStyle w:val="Ttulo1"/>
+          <w:color w:val="auto"/>
+          <w:sz w:val="24"/>
+          <w:szCs w:val="24"/>
+        </w:rPr>
+        <w:t>Dashboarding</w:t>
+      </w:r>
+      <w:proofErr w:type="spellEnd"/>
+      <w:r>
         <w:rPr>
           <w:rFonts w:eastAsiaTheme="minorHAnsi" w:cstheme="minorBidi"/>
           <w:b w:val="0"/>
           <w:bCs w:val="0"/>
-          <w:color w:val="595959" w:themeColor="text1" w:themeTint="A6"/>
-          <w:sz w:val="24"/>
-          <w:szCs w:val="24"/>
-        </w:rPr>
-      </w:pPr>
+          <w:color w:val="auto"/>
+          <w:sz w:val="24"/>
+          <w:szCs w:val="24"/>
+        </w:rPr>
+        <w:t xml:space="preserve"> com análise</w:t>
+      </w:r>
       <w:r>
         <w:rPr>
           <w:rFonts w:eastAsiaTheme="minorHAnsi" w:cstheme="minorBidi"/>
           <w:b w:val="0"/>
           <w:bCs w:val="0"/>
-          <w:color w:val="595959" w:themeColor="text1" w:themeTint="A6"/>
-          <w:sz w:val="24"/>
-          <w:szCs w:val="24"/>
-        </w:rPr>
-        <w:t>O projeto envolverá o desenvolvimento de um site</w:t>
+          <w:color w:val="auto"/>
+          <w:sz w:val="24"/>
+          <w:szCs w:val="24"/>
+        </w:rPr>
+        <w:t xml:space="preserve"> de métricas </w:t>
       </w:r>
       <w:r>
         <w:rPr>
           <w:rFonts w:eastAsiaTheme="minorHAnsi" w:cstheme="minorBidi"/>
           <w:b w:val="0"/>
           <w:bCs w:val="0"/>
-          <w:color w:val="595959" w:themeColor="text1" w:themeTint="A6"/>
-          <w:sz w:val="24"/>
-          <w:szCs w:val="24"/>
-        </w:rPr>
-        <w:t xml:space="preserve"> </w:t>
+          <w:color w:val="auto"/>
+          <w:sz w:val="24"/>
+          <w:szCs w:val="24"/>
+        </w:rPr>
+        <w:t>sobre a pontuação do usuário no site</w:t>
       </w:r>
       <w:r>
         <w:rPr>
           <w:rFonts w:eastAsiaTheme="minorHAnsi" w:cstheme="minorBidi"/>
           <w:b w:val="0"/>
           <w:bCs w:val="0"/>
-          <w:color w:val="595959" w:themeColor="text1" w:themeTint="A6"/>
-          <w:sz w:val="24"/>
-          <w:szCs w:val="24"/>
-        </w:rPr>
-        <w:t>com os seguintes componentes:</w:t>
+          <w:color w:val="auto"/>
+          <w:sz w:val="24"/>
+          <w:szCs w:val="24"/>
+        </w:rPr>
+        <w:t>.</w:t>
       </w:r>
     </w:p>
     <w:p>
       <w:pPr>
         <w:pStyle w:val="Ttulo1"/>
-        <w:rPr>
-          <w:rFonts w:eastAsiaTheme="minorHAnsi" w:cstheme="minorBidi"/>
-          <w:b w:val="0"/>
-          <w:bCs w:val="0"/>
-          <w:color w:val="595959" w:themeColor="text1" w:themeTint="A6"/>
-          <w:sz w:val="24"/>
-          <w:szCs w:val="24"/>
-        </w:rPr>
-      </w:pPr>
-      <w:r>
-        <w:rPr>
-          <w:rFonts w:eastAsiaTheme="minorHAnsi" w:cstheme="minorBidi"/>
-          <w:b w:val="0"/>
-          <w:bCs w:val="0"/>
-          <w:color w:val="595959" w:themeColor="text1" w:themeTint="A6"/>
-          <w:sz w:val="24"/>
-          <w:szCs w:val="24"/>
-        </w:rPr>
-        <w:t>Página</w:t>
-      </w:r>
-      <w:r>
-        <w:rPr>
-          <w:rFonts w:eastAsiaTheme="minorHAnsi" w:cstheme="minorBidi"/>
-          <w:b w:val="0"/>
-          <w:bCs w:val="0"/>
-          <w:color w:val="595959" w:themeColor="text1" w:themeTint="A6"/>
-          <w:sz w:val="24"/>
-          <w:szCs w:val="24"/>
-        </w:rPr>
-        <w:t xml:space="preserve"> inicial contento informações sobre esportes equestres (como história, quatro modalidades e quatro raças de cavalos) e seção sobre mim</w:t>
-      </w:r>
-      <w:r>
-        <w:rPr>
-          <w:rFonts w:eastAsiaTheme="minorHAnsi" w:cstheme="minorBidi"/>
-          <w:b w:val="0"/>
-          <w:bCs w:val="0"/>
-          <w:color w:val="595959" w:themeColor="text1" w:themeTint="A6"/>
-          <w:sz w:val="24"/>
-          <w:szCs w:val="24"/>
-        </w:rPr>
-        <w:t>.</w:t>
-      </w:r>
-    </w:p>
-    <w:p>
-      <w:pPr>
-        <w:pStyle w:val="Ttulo1"/>
-        <w:rPr>
-          <w:rFonts w:eastAsiaTheme="minorHAnsi" w:cstheme="minorBidi"/>
-          <w:b w:val="0"/>
-          <w:bCs w:val="0"/>
-          <w:color w:val="595959" w:themeColor="text1" w:themeTint="A6"/>
-          <w:sz w:val="24"/>
-          <w:szCs w:val="24"/>
-        </w:rPr>
-      </w:pPr>
-      <w:r>
-        <w:rPr>
-          <w:rFonts w:eastAsiaTheme="minorHAnsi" w:cstheme="minorBidi"/>
-          <w:b w:val="0"/>
-          <w:bCs w:val="0"/>
-          <w:color w:val="595959" w:themeColor="text1" w:themeTint="A6"/>
-          <w:sz w:val="24"/>
-          <w:szCs w:val="24"/>
-        </w:rPr>
-        <w:t>Um jogo da memória temático</w:t>
-      </w:r>
-      <w:r>
-        <w:rPr>
-          <w:rFonts w:eastAsiaTheme="minorHAnsi" w:cstheme="minorBidi"/>
-          <w:b w:val="0"/>
-          <w:bCs w:val="0"/>
-          <w:color w:val="595959" w:themeColor="text1" w:themeTint="A6"/>
-          <w:sz w:val="24"/>
-          <w:szCs w:val="24"/>
-        </w:rPr>
-        <w:t xml:space="preserve"> cronometrado por partida</w:t>
-      </w:r>
-      <w:r>
-        <w:rPr>
-          <w:rFonts w:eastAsiaTheme="minorHAnsi" w:cstheme="minorBidi"/>
-          <w:b w:val="0"/>
-          <w:bCs w:val="0"/>
-          <w:color w:val="595959" w:themeColor="text1" w:themeTint="A6"/>
-          <w:sz w:val="24"/>
-          <w:szCs w:val="24"/>
-        </w:rPr>
-        <w:t>.</w:t>
-      </w:r>
-    </w:p>
-    <w:p>
-      <w:pPr>
-        <w:pStyle w:val="Ttulo1"/>
-        <w:rPr>
-          <w:rFonts w:eastAsiaTheme="minorHAnsi" w:cstheme="minorBidi"/>
-          <w:b w:val="0"/>
-          <w:bCs w:val="0"/>
-          <w:color w:val="595959" w:themeColor="text1" w:themeTint="A6"/>
-          <w:sz w:val="24"/>
-          <w:szCs w:val="24"/>
-        </w:rPr>
-      </w:pPr>
-      <w:r>
-        <w:rPr>
-          <w:rFonts w:eastAsiaTheme="minorHAnsi" w:cstheme="minorBidi"/>
-          <w:b w:val="0"/>
-          <w:bCs w:val="0"/>
-          <w:color w:val="595959" w:themeColor="text1" w:themeTint="A6"/>
-          <w:sz w:val="24"/>
-          <w:szCs w:val="24"/>
-        </w:rPr>
-        <w:t>Funcionalidade de registro e login para usuários,</w:t>
-      </w:r>
-      <w:r>
-        <w:rPr>
-          <w:rFonts w:eastAsiaTheme="minorHAnsi" w:cstheme="minorBidi"/>
-          <w:b w:val="0"/>
-          <w:bCs w:val="0"/>
-          <w:color w:val="595959" w:themeColor="text1" w:themeTint="A6"/>
-          <w:sz w:val="24"/>
-          <w:szCs w:val="24"/>
-        </w:rPr>
-        <w:t xml:space="preserve"> permitindo</w:t>
-      </w:r>
-      <w:r>
-        <w:rPr>
-          <w:rFonts w:eastAsiaTheme="minorHAnsi" w:cstheme="minorBidi"/>
-          <w:b w:val="0"/>
-          <w:bCs w:val="0"/>
-          <w:color w:val="595959" w:themeColor="text1" w:themeTint="A6"/>
-          <w:sz w:val="24"/>
-          <w:szCs w:val="24"/>
-        </w:rPr>
-        <w:t xml:space="preserve"> </w:t>
-      </w:r>
-      <w:r>
-        <w:rPr>
-          <w:rFonts w:eastAsiaTheme="minorHAnsi" w:cstheme="minorBidi"/>
-          <w:b w:val="0"/>
-          <w:bCs w:val="0"/>
-          <w:color w:val="595959" w:themeColor="text1" w:themeTint="A6"/>
-          <w:sz w:val="24"/>
-          <w:szCs w:val="24"/>
-        </w:rPr>
-        <w:t xml:space="preserve">participar do </w:t>
-      </w:r>
-      <w:r>
-        <w:rPr>
-          <w:rFonts w:eastAsiaTheme="minorHAnsi" w:cstheme="minorBidi"/>
-          <w:b w:val="0"/>
-          <w:bCs w:val="0"/>
-          <w:color w:val="595959" w:themeColor="text1" w:themeTint="A6"/>
-          <w:sz w:val="24"/>
-          <w:szCs w:val="24"/>
-        </w:rPr>
-        <w:t>ranqueamento</w:t>
-      </w:r>
-      <w:r>
-        <w:rPr>
-          <w:rFonts w:eastAsiaTheme="minorHAnsi" w:cstheme="minorBidi"/>
-          <w:b w:val="0"/>
-          <w:bCs w:val="0"/>
-          <w:color w:val="595959" w:themeColor="text1" w:themeTint="A6"/>
-          <w:sz w:val="24"/>
-          <w:szCs w:val="24"/>
-        </w:rPr>
-        <w:t xml:space="preserve"> de pontuação do jogo da memória</w:t>
-      </w:r>
-      <w:r>
-        <w:rPr>
-          <w:rFonts w:eastAsiaTheme="minorHAnsi" w:cstheme="minorBidi"/>
-          <w:b w:val="0"/>
-          <w:bCs w:val="0"/>
-          <w:color w:val="595959" w:themeColor="text1" w:themeTint="A6"/>
-          <w:sz w:val="24"/>
-          <w:szCs w:val="24"/>
-        </w:rPr>
-        <w:t>.</w:t>
-      </w:r>
-    </w:p>
-    <w:p>
-      <w:pPr>
-        <w:pStyle w:val="Ttulo1"/>
-        <w:rPr>
-          <w:rFonts w:eastAsiaTheme="minorHAnsi" w:cstheme="minorBidi"/>
-          <w:b w:val="0"/>
-          <w:bCs w:val="0"/>
-          <w:color w:val="595959" w:themeColor="text1" w:themeTint="A6"/>
-          <w:sz w:val="24"/>
-          <w:szCs w:val="24"/>
-        </w:rPr>
-      </w:pPr>
-      <w:r>
-        <w:rPr>
-          <w:rFonts w:eastAsiaTheme="minorHAnsi" w:cstheme="minorBidi"/>
-          <w:b w:val="0"/>
-          <w:bCs w:val="0"/>
-          <w:color w:val="595959" w:themeColor="text1" w:themeTint="A6"/>
-          <w:sz w:val="24"/>
-          <w:szCs w:val="24"/>
-        </w:rPr>
-        <w:t xml:space="preserve">Banco de dados em MySQL Workbench para guardar dados de cadastro, login e </w:t>
-      </w:r>
-      <w:r>
-        <w:rPr>
-          <w:rFonts w:eastAsiaTheme="minorHAnsi" w:cstheme="minorBidi"/>
-          <w:b w:val="0"/>
-          <w:bCs w:val="0"/>
-          <w:color w:val="595959" w:themeColor="text1" w:themeTint="A6"/>
-          <w:sz w:val="24"/>
-          <w:szCs w:val="24"/>
-        </w:rPr>
-        <w:t>tempo</w:t>
-      </w:r>
-      <w:r>
-        <w:rPr>
-          <w:rFonts w:eastAsiaTheme="minorHAnsi" w:cstheme="minorBidi"/>
-          <w:b w:val="0"/>
-          <w:bCs w:val="0"/>
-          <w:color w:val="595959" w:themeColor="text1" w:themeTint="A6"/>
-          <w:sz w:val="24"/>
-          <w:szCs w:val="24"/>
-        </w:rPr>
-        <w:t xml:space="preserve"> dos usuários no jogo </w:t>
-      </w:r>
-      <w:proofErr w:type="spellStart"/>
-      <w:r>
-        <w:rPr>
-          <w:rFonts w:eastAsiaTheme="minorHAnsi" w:cstheme="minorBidi"/>
-          <w:b w:val="0"/>
-          <w:bCs w:val="0"/>
-          <w:color w:val="595959" w:themeColor="text1" w:themeTint="A6"/>
-          <w:sz w:val="24"/>
-          <w:szCs w:val="24"/>
-        </w:rPr>
-        <w:t>MemoHorse</w:t>
-      </w:r>
-      <w:proofErr w:type="spellEnd"/>
-      <w:r>
-        <w:rPr>
-          <w:rFonts w:eastAsiaTheme="minorHAnsi" w:cstheme="minorBidi"/>
-          <w:b w:val="0"/>
-          <w:bCs w:val="0"/>
-          <w:color w:val="595959" w:themeColor="text1" w:themeTint="A6"/>
-          <w:sz w:val="24"/>
-          <w:szCs w:val="24"/>
-        </w:rPr>
-        <w:t>.</w:t>
-      </w:r>
-    </w:p>
-    <w:p>
-      <w:pPr>
-        <w:pStyle w:val="Ttulo1"/>
-        <w:rPr>
-          <w:rFonts w:eastAsiaTheme="minorHAnsi" w:cstheme="minorBidi"/>
-          <w:b w:val="0"/>
-          <w:bCs w:val="0"/>
-          <w:color w:val="595959" w:themeColor="text1" w:themeTint="A6"/>
-          <w:sz w:val="24"/>
-          <w:szCs w:val="24"/>
-        </w:rPr>
-      </w:pPr>
-      <w:proofErr w:type="spellStart"/>
-      <w:r>
-        <w:rPr>
-          <w:rFonts w:eastAsiaTheme="minorHAnsi" w:cstheme="minorBidi"/>
-          <w:b w:val="0"/>
-          <w:bCs w:val="0"/>
-          <w:color w:val="595959" w:themeColor="text1" w:themeTint="A6"/>
-          <w:sz w:val="24"/>
-          <w:szCs w:val="24"/>
-        </w:rPr>
-        <w:t>Dashboarding</w:t>
-      </w:r>
-      <w:proofErr w:type="spellEnd"/>
-      <w:r>
-        <w:rPr>
-          <w:rFonts w:eastAsiaTheme="minorHAnsi" w:cstheme="minorBidi"/>
-          <w:b w:val="0"/>
-          <w:bCs w:val="0"/>
-          <w:color w:val="595959" w:themeColor="text1" w:themeTint="A6"/>
-          <w:sz w:val="24"/>
-          <w:szCs w:val="24"/>
-        </w:rPr>
-        <w:t xml:space="preserve"> com análise de métricas para o usuário conseguir realizar comparações do seu rendimento</w:t>
-      </w:r>
-      <w:r>
-        <w:rPr>
-          <w:rFonts w:eastAsiaTheme="minorHAnsi" w:cstheme="minorBidi"/>
-          <w:b w:val="0"/>
-          <w:bCs w:val="0"/>
-          <w:color w:val="595959" w:themeColor="text1" w:themeTint="A6"/>
-          <w:sz w:val="24"/>
-          <w:szCs w:val="24"/>
-        </w:rPr>
-        <w:t xml:space="preserve"> no jogo</w:t>
-      </w:r>
-      <w:r>
-        <w:rPr>
-          <w:rFonts w:eastAsiaTheme="minorHAnsi" w:cstheme="minorBidi"/>
-          <w:b w:val="0"/>
-          <w:bCs w:val="0"/>
-          <w:color w:val="595959" w:themeColor="text1" w:themeTint="A6"/>
-          <w:sz w:val="24"/>
-          <w:szCs w:val="24"/>
-        </w:rPr>
-        <w:t xml:space="preserve"> e </w:t>
-      </w:r>
-      <w:r>
-        <w:rPr>
-          <w:rFonts w:eastAsiaTheme="minorHAnsi" w:cstheme="minorBidi"/>
-          <w:b w:val="0"/>
-          <w:bCs w:val="0"/>
-          <w:color w:val="595959" w:themeColor="text1" w:themeTint="A6"/>
-          <w:sz w:val="24"/>
-          <w:szCs w:val="24"/>
-        </w:rPr>
-        <w:t xml:space="preserve">comparar seu tempo </w:t>
-      </w:r>
-      <w:r>
-        <w:rPr>
-          <w:rFonts w:eastAsiaTheme="minorHAnsi" w:cstheme="minorBidi"/>
-          <w:b w:val="0"/>
-          <w:bCs w:val="0"/>
-          <w:color w:val="595959" w:themeColor="text1" w:themeTint="A6"/>
-          <w:sz w:val="24"/>
-          <w:szCs w:val="24"/>
-        </w:rPr>
-        <w:t>com outros jogadores do ranking</w:t>
-      </w:r>
-      <w:r>
-        <w:rPr>
-          <w:rFonts w:eastAsiaTheme="minorHAnsi" w:cstheme="minorBidi"/>
-          <w:b w:val="0"/>
-          <w:bCs w:val="0"/>
-          <w:color w:val="595959" w:themeColor="text1" w:themeTint="A6"/>
-          <w:sz w:val="24"/>
-          <w:szCs w:val="24"/>
-        </w:rPr>
-        <w:t>.</w:t>
-      </w:r>
-    </w:p>
-    <w:p>
-      <w:pPr>
-        <w:pStyle w:val="Ttulo1"/>
-      </w:pPr>
-      <w:r>
-        <w:t>Premissas e Restrições</w:t>
-      </w:r>
-    </w:p>
-    <w:p>
-      <w:pPr>
-        <w:rPr>
-          <w:b/>
-          <w:bCs/>
-          <w:sz w:val="24"/>
-          <w:szCs w:val="24"/>
-        </w:rPr>
-      </w:pPr>
-      <w:r>
-        <w:rPr>
-          <w:b/>
-          <w:bCs/>
-          <w:sz w:val="24"/>
-          <w:szCs w:val="24"/>
-        </w:rPr>
-        <w:t>Premissas</w:t>
-      </w:r>
-    </w:p>
-    <w:p>
-      <w:pPr>
-        <w:pStyle w:val="PargrafodaLista"/>
-        <w:numPr>
-          <w:ilvl w:val="0"/>
-          <w:numId w:val="13"/>
-        </w:numPr>
-        <w:rPr>
-          <w:sz w:val="24"/>
-          <w:szCs w:val="24"/>
-        </w:rPr>
-      </w:pPr>
-      <w:r>
-        <w:rPr>
-          <w:sz w:val="24"/>
-          <w:szCs w:val="24"/>
-        </w:rPr>
-        <w:t>O site deve conter responsividade</w:t>
-      </w:r>
-      <w:r>
-        <w:rPr>
-          <w:sz w:val="24"/>
-          <w:szCs w:val="24"/>
-        </w:rPr>
-        <w:t>;</w:t>
+      </w:pPr>
+      <w:r>
+        <w:t>Restrições</w:t>
       </w:r>
     </w:p>
     <w:p>
@@ -795,7 +725,6 @@
           <w:sz w:val="24"/>
           <w:szCs w:val="24"/>
         </w:rPr>
-        <w:lastRenderedPageBreak/>
         <w:t>O site não pode incentivar esportes equestres que contenham crueldade animal envolvida</w:t>
       </w:r>
       <w:r>
@@ -3636,30 +3565,6 @@
 </file>
 
 <file path=customXml/item1.xml><?xml version="1.0" encoding="utf-8"?>
-<p:properties xmlns:p="http://schemas.microsoft.com/office/2006/metadata/properties" xmlns:xsi="http://www.w3.org/2001/XMLSchema-instance" xmlns:pc="http://schemas.microsoft.com/office/infopath/2007/PartnerControls">
-  <documentManagement>
-    <lcf76f155ced4ddcb4097134ff3c332f xmlns="0a53ad5e-08cc-4fba-9df9-747b79db3e02">
-      <Terms xmlns="http://schemas.microsoft.com/office/infopath/2007/PartnerControls"/>
-    </lcf76f155ced4ddcb4097134ff3c332f>
-    <TaxCatchAll xmlns="99f50afe-28e2-457c-9852-048361d66aad" xsi:nil="true"/>
-  </documentManagement>
-</p:properties>
-</file>
-
-<file path=customXml/item2.xml><?xml version="1.0" encoding="utf-8"?>
-<?mso-contentType ?>
-<FormTemplates xmlns="http://schemas.microsoft.com/sharepoint/v3/contenttype/forms">
-  <Display>DocumentLibraryForm</Display>
-  <Edit>DocumentLibraryForm</Edit>
-  <New>DocumentLibraryForm</New>
-</FormTemplates>
-</file>
-
-<file path=customXml/item3.xml><?xml version="1.0" encoding="utf-8"?>
-<b:Sources xmlns:b="http://schemas.openxmlformats.org/officeDocument/2006/bibliography" xmlns="http://schemas.openxmlformats.org/officeDocument/2006/bibliography" SelectedStyle="\APASixthEditionOfficeOnline.xsl" StyleName="APA" Version="6"/>
-</file>
-
-<file path=customXml/item4.xml><?xml version="1.0" encoding="utf-8"?>
 <ct:contentTypeSchema xmlns:ct="http://schemas.microsoft.com/office/2006/metadata/contentType" xmlns:ma="http://schemas.microsoft.com/office/2006/metadata/properties/metaAttributes" ct:_="" ma:_="" ma:contentTypeName="Documento" ma:contentTypeID="0x0101007F8ECE7139958D46ABEDA89D12B90CBF" ma:contentTypeVersion="12" ma:contentTypeDescription="Crie um novo documento." ma:contentTypeScope="" ma:versionID="504e4214042ae000646439f7e69e4742">
   <xsd:schema xmlns:xsd="http://www.w3.org/2001/XMLSchema" xmlns:xs="http://www.w3.org/2001/XMLSchema" xmlns:p="http://schemas.microsoft.com/office/2006/metadata/properties" xmlns:ns2="0a53ad5e-08cc-4fba-9df9-747b79db3e02" xmlns:ns3="99f50afe-28e2-457c-9852-048361d66aad" targetNamespace="http://schemas.microsoft.com/office/2006/metadata/properties" ma:root="true" ma:fieldsID="858e620b6131f334f565d79b87bb2368" ns2:_="" ns3:_="">
     <xsd:import namespace="0a53ad5e-08cc-4fba-9df9-747b79db3e02"/>
@@ -3854,34 +3759,31 @@
 </ct:contentTypeSchema>
 </file>
 
-<file path=customXml/itemProps1.xml><?xml version="1.0" encoding="utf-8"?>
-<ds:datastoreItem xmlns:ds="http://schemas.openxmlformats.org/officeDocument/2006/customXml" ds:itemID="{79054B02-B215-46AC-9176-544339E93661}">
-  <ds:schemaRefs>
-    <ds:schemaRef ds:uri="http://schemas.microsoft.com/office/2006/metadata/properties"/>
-    <ds:schemaRef ds:uri="http://schemas.microsoft.com/office/infopath/2007/PartnerControls"/>
-    <ds:schemaRef ds:uri="0a53ad5e-08cc-4fba-9df9-747b79db3e02"/>
-    <ds:schemaRef ds:uri="99f50afe-28e2-457c-9852-048361d66aad"/>
-  </ds:schemaRefs>
-</ds:datastoreItem>
+<file path=customXml/item2.xml><?xml version="1.0" encoding="utf-8"?>
+<b:Sources xmlns:b="http://schemas.openxmlformats.org/officeDocument/2006/bibliography" xmlns="http://schemas.openxmlformats.org/officeDocument/2006/bibliography" SelectedStyle="\APASixthEditionOfficeOnline.xsl" StyleName="APA" Version="6"/>
 </file>
 
-<file path=customXml/itemProps2.xml><?xml version="1.0" encoding="utf-8"?>
-<ds:datastoreItem xmlns:ds="http://schemas.openxmlformats.org/officeDocument/2006/customXml" ds:itemID="{B52C9AD5-4F18-4494-A12B-C11EA8399E21}">
-  <ds:schemaRefs>
-    <ds:schemaRef ds:uri="http://schemas.microsoft.com/sharepoint/v3/contenttype/forms"/>
-  </ds:schemaRefs>
-</ds:datastoreItem>
+<file path=customXml/item3.xml><?xml version="1.0" encoding="utf-8"?>
+<?mso-contentType ?>
+<FormTemplates xmlns="http://schemas.microsoft.com/sharepoint/v3/contenttype/forms">
+  <Display>DocumentLibraryForm</Display>
+  <Edit>DocumentLibraryForm</Edit>
+  <New>DocumentLibraryForm</New>
+</FormTemplates>
 </file>
 
-<file path=customXml/itemProps3.xml><?xml version="1.0" encoding="utf-8"?>
-<ds:datastoreItem xmlns:ds="http://schemas.openxmlformats.org/officeDocument/2006/customXml" ds:itemID="{43C36E59-8586-4352-8310-158AD4E65655}">
-  <ds:schemaRefs>
-    <ds:schemaRef ds:uri="http://schemas.openxmlformats.org/officeDocument/2006/bibliography"/>
-  </ds:schemaRefs>
-</ds:datastoreItem>
+<file path=customXml/item4.xml><?xml version="1.0" encoding="utf-8"?>
+<p:properties xmlns:p="http://schemas.microsoft.com/office/2006/metadata/properties" xmlns:xsi="http://www.w3.org/2001/XMLSchema-instance" xmlns:pc="http://schemas.microsoft.com/office/infopath/2007/PartnerControls">
+  <documentManagement>
+    <lcf76f155ced4ddcb4097134ff3c332f xmlns="0a53ad5e-08cc-4fba-9df9-747b79db3e02">
+      <Terms xmlns="http://schemas.microsoft.com/office/infopath/2007/PartnerControls"/>
+    </lcf76f155ced4ddcb4097134ff3c332f>
+    <TaxCatchAll xmlns="99f50afe-28e2-457c-9852-048361d66aad" xsi:nil="true"/>
+  </documentManagement>
+</p:properties>
 </file>
 
-<file path=customXml/itemProps4.xml><?xml version="1.0" encoding="utf-8"?>
+<file path=customXml/itemProps1.xml><?xml version="1.0" encoding="utf-8"?>
 <ds:datastoreItem xmlns:ds="http://schemas.openxmlformats.org/officeDocument/2006/customXml" ds:itemID="{8B299A9B-9EFB-406E-955B-E4E23C7F5805}">
   <ds:schemaRefs>
     <ds:schemaRef ds:uri="http://schemas.microsoft.com/office/2006/metadata/contentType"/>
@@ -3898,4 +3800,31 @@
     <ds:schemaRef ds:uri="http://schemas.microsoft.com/internal/obd"/>
   </ds:schemaRefs>
 </ds:datastoreItem>
+</file>
+
+<file path=customXml/itemProps2.xml><?xml version="1.0" encoding="utf-8"?>
+<ds:datastoreItem xmlns:ds="http://schemas.openxmlformats.org/officeDocument/2006/customXml" ds:itemID="{43C36E59-8586-4352-8310-158AD4E65655}">
+  <ds:schemaRefs>
+    <ds:schemaRef ds:uri="http://schemas.openxmlformats.org/officeDocument/2006/bibliography"/>
+  </ds:schemaRefs>
+</ds:datastoreItem>
+</file>
+
+<file path=customXml/itemProps3.xml><?xml version="1.0" encoding="utf-8"?>
+<ds:datastoreItem xmlns:ds="http://schemas.openxmlformats.org/officeDocument/2006/customXml" ds:itemID="{B52C9AD5-4F18-4494-A12B-C11EA8399E21}">
+  <ds:schemaRefs>
+    <ds:schemaRef ds:uri="http://schemas.microsoft.com/sharepoint/v3/contenttype/forms"/>
+  </ds:schemaRefs>
+</ds:datastoreItem>
+</file>
+
+<file path=customXml/itemProps4.xml><?xml version="1.0" encoding="utf-8"?>
+<ds:datastoreItem xmlns:ds="http://schemas.openxmlformats.org/officeDocument/2006/customXml" ds:itemID="{79054B02-B215-46AC-9176-544339E93661}">
+  <ds:schemaRefs>
+    <ds:schemaRef ds:uri="http://schemas.microsoft.com/office/2006/metadata/properties"/>
+    <ds:schemaRef ds:uri="http://schemas.microsoft.com/office/infopath/2007/PartnerControls"/>
+    <ds:schemaRef ds:uri="0a53ad5e-08cc-4fba-9df9-747b79db3e02"/>
+    <ds:schemaRef ds:uri="99f50afe-28e2-457c-9852-048361d66aad"/>
+  </ds:schemaRefs>
+</ds:datastoreItem>
 </file>
</xml_diff>